<commit_message>
derniere modification avant serve de prod
</commit_message>
<xml_diff>
--- a/livrable_technique.docx
+++ b/livrable_technique.docx
@@ -354,6 +354,12 @@
                                       </w:rPr>
                                       <w:t>Valentine Duprez – Quentin Chéruel</w:t>
                                     </w:r>
+                                    <w:r>
+                                      <w:rPr>
+                                        <w:color w:val="4472C4" w:themeColor="accent1"/>
+                                      </w:rPr>
+                                      <w:t xml:space="preserve"> – Romain Provoste </w:t>
+                                    </w:r>
                                   </w:sdtContent>
                                 </w:sdt>
                               </w:p>
@@ -457,6 +463,12 @@
                                 </w:rPr>
                                 <w:t>Valentine Duprez – Quentin Chéruel</w:t>
                               </w:r>
+                              <w:r>
+                                <w:rPr>
+                                  <w:color w:val="4472C4" w:themeColor="accent1"/>
+                                </w:rPr>
+                                <w:t xml:space="preserve"> – Romain Provoste </w:t>
+                              </w:r>
                             </w:sdtContent>
                           </w:sdt>
                         </w:p>
@@ -1335,10 +1347,10 @@
           <w:noProof/>
         </w:rPr>
         <w:drawing>
-          <wp:inline distT="0" distB="0" distL="0" distR="0" wp14:anchorId="03AE1C08" wp14:editId="51DB48B6">
-            <wp:extent cx="5760720" cy="3970020"/>
+          <wp:inline distT="0" distB="0" distL="0" distR="0" wp14:anchorId="2C8C0BA0" wp14:editId="3628CDAF">
+            <wp:extent cx="5876459" cy="3323645"/>
             <wp:effectExtent l="0" t="0" r="0" b="0"/>
-            <wp:docPr id="2" name="Image 2"/>
+            <wp:docPr id="26" name="Image 26"/>
             <wp:cNvGraphicFramePr>
               <a:graphicFrameLocks xmlns:a="http://schemas.openxmlformats.org/drawingml/2006/main" noChangeAspect="1"/>
             </wp:cNvGraphicFramePr>
@@ -1358,7 +1370,7 @@
                   <pic:spPr>
                     <a:xfrm>
                       <a:off x="0" y="0"/>
-                      <a:ext cx="5760720" cy="3970020"/>
+                      <a:ext cx="5900851" cy="3337441"/>
                     </a:xfrm>
                     <a:prstGeom prst="rect">
                       <a:avLst/>
@@ -1742,7 +1754,13 @@
     </w:p>
     <w:p>
       <w:r>
-        <w:t xml:space="preserve">Pour pdfLycee.inc.php et pdfCollege.inc.php on utilise </w:t>
+        <w:t xml:space="preserve">Pour </w:t>
+      </w:r>
+      <w:r>
+        <w:t>pdfLycee.inc.php on</w:t>
+      </w:r>
+      <w:r>
+        <w:t xml:space="preserve"> utilise </w:t>
       </w:r>
       <w:r>
         <w:t>les mêmes fonctions.</w:t>
@@ -1754,10 +1772,10 @@
           <w:noProof/>
         </w:rPr>
         <w:drawing>
-          <wp:inline distT="0" distB="0" distL="0" distR="0" wp14:anchorId="290CEC01" wp14:editId="6A4B4A75">
-            <wp:extent cx="5760720" cy="1581785"/>
-            <wp:effectExtent l="0" t="0" r="0" b="0"/>
-            <wp:docPr id="7" name="Image 7"/>
+          <wp:inline distT="0" distB="0" distL="0" distR="0" wp14:anchorId="3E981542" wp14:editId="69A6480A">
+            <wp:extent cx="5760720" cy="1403350"/>
+            <wp:effectExtent l="0" t="0" r="0" b="6350"/>
+            <wp:docPr id="27" name="Image 27"/>
             <wp:cNvGraphicFramePr>
               <a:graphicFrameLocks xmlns:a="http://schemas.openxmlformats.org/drawingml/2006/main" noChangeAspect="1"/>
             </wp:cNvGraphicFramePr>
@@ -1777,7 +1795,7 @@
                   <pic:spPr>
                     <a:xfrm>
                       <a:off x="0" y="0"/>
-                      <a:ext cx="5760720" cy="1581785"/>
+                      <a:ext cx="5760720" cy="1403350"/>
                     </a:xfrm>
                     <a:prstGeom prst="rect">
                       <a:avLst/>
@@ -1801,10 +1819,10 @@
           <w:noProof/>
         </w:rPr>
         <w:drawing>
-          <wp:inline distT="0" distB="0" distL="0" distR="0" wp14:anchorId="1A8D45E6" wp14:editId="15B8D5EF">
-            <wp:extent cx="5760720" cy="2390140"/>
+          <wp:inline distT="0" distB="0" distL="0" distR="0" wp14:anchorId="70F04D2B" wp14:editId="54EA21DF">
+            <wp:extent cx="5760720" cy="1526540"/>
             <wp:effectExtent l="0" t="0" r="0" b="0"/>
-            <wp:docPr id="8" name="Image 8"/>
+            <wp:docPr id="28" name="Image 28"/>
             <wp:cNvGraphicFramePr>
               <a:graphicFrameLocks xmlns:a="http://schemas.openxmlformats.org/drawingml/2006/main" noChangeAspect="1"/>
             </wp:cNvGraphicFramePr>
@@ -1824,7 +1842,7 @@
                   <pic:spPr>
                     <a:xfrm>
                       <a:off x="0" y="0"/>
-                      <a:ext cx="5760720" cy="2390140"/>
+                      <a:ext cx="5760720" cy="1526540"/>
                     </a:xfrm>
                     <a:prstGeom prst="rect">
                       <a:avLst/>
@@ -1859,6 +1877,10 @@
     <w:p/>
     <w:p/>
     <w:p/>
+    <w:p/>
+    <w:p/>
+    <w:p/>
+    <w:p/>
     <w:p>
       <w:r>
         <w:lastRenderedPageBreak/>
@@ -1874,10 +1896,10 @@
           <w:noProof/>
         </w:rPr>
         <w:drawing>
-          <wp:inline distT="0" distB="0" distL="0" distR="0" wp14:anchorId="6577D068" wp14:editId="4C3853D4">
-            <wp:extent cx="5760720" cy="3910965"/>
-            <wp:effectExtent l="0" t="0" r="0" b="0"/>
-            <wp:docPr id="9" name="Image 9"/>
+          <wp:inline distT="0" distB="0" distL="0" distR="0" wp14:anchorId="0C3A85B4" wp14:editId="3F85A5D7">
+            <wp:extent cx="5760720" cy="3324860"/>
+            <wp:effectExtent l="0" t="0" r="0" b="8890"/>
+            <wp:docPr id="29" name="Image 29"/>
             <wp:cNvGraphicFramePr>
               <a:graphicFrameLocks xmlns:a="http://schemas.openxmlformats.org/drawingml/2006/main" noChangeAspect="1"/>
             </wp:cNvGraphicFramePr>
@@ -1897,7 +1919,7 @@
                   <pic:spPr>
                     <a:xfrm>
                       <a:off x="0" y="0"/>
-                      <a:ext cx="5760720" cy="3910965"/>
+                      <a:ext cx="5760720" cy="3324860"/>
                     </a:xfrm>
                     <a:prstGeom prst="rect">
                       <a:avLst/>
@@ -1957,6 +1979,8 @@
     <w:p/>
     <w:p/>
     <w:p/>
+    <w:p/>
+    <w:p/>
     <w:p>
       <w:r>
         <w:lastRenderedPageBreak/>
@@ -1969,10 +1993,10 @@
           <w:noProof/>
         </w:rPr>
         <w:drawing>
-          <wp:inline distT="0" distB="0" distL="0" distR="0" wp14:anchorId="4C09A900" wp14:editId="49BFB919">
-            <wp:extent cx="5760720" cy="4707890"/>
+          <wp:inline distT="0" distB="0" distL="0" distR="0" wp14:anchorId="765FCCF5" wp14:editId="09FE3D69">
+            <wp:extent cx="5760720" cy="6515100"/>
             <wp:effectExtent l="0" t="0" r="0" b="0"/>
-            <wp:docPr id="10" name="Image 10"/>
+            <wp:docPr id="141" name="Image 141"/>
             <wp:cNvGraphicFramePr>
               <a:graphicFrameLocks xmlns:a="http://schemas.openxmlformats.org/drawingml/2006/main" noChangeAspect="1"/>
             </wp:cNvGraphicFramePr>
@@ -1992,7 +2016,7 @@
                   <pic:spPr>
                     <a:xfrm>
                       <a:off x="0" y="0"/>
-                      <a:ext cx="5760720" cy="4707890"/>
+                      <a:ext cx="5760720" cy="6515100"/>
                     </a:xfrm>
                     <a:prstGeom prst="rect">
                       <a:avLst/>
@@ -2007,53 +2031,15 @@
     </w:p>
     <w:p>
       <w:r>
-        <w:t>La première fonction permet de se connecter, la seconde permet de se déconnecter</w:t>
-      </w:r>
-      <w:r>
-        <w:t xml:space="preserve"> et la dernière permet de savoir si on est connecté à un compte.</w:t>
-      </w:r>
-    </w:p>
-    <w:p>
-      <w:r>
-        <w:br w:type="page"/>
-      </w:r>
-    </w:p>
-    <w:p>
-      <w:pPr>
-        <w:pStyle w:val="Titre1"/>
-        <w:rPr>
-          <w:b/>
-          <w:bCs/>
-          <w:u w:val="single"/>
-        </w:rPr>
-      </w:pPr>
-      <w:bookmarkStart w:id="3" w:name="_Toc42778787"/>
-      <w:r>
-        <w:rPr>
-          <w:b/>
-          <w:bCs/>
-          <w:u w:val="single"/>
+        <w:rPr>
+          <w:noProof/>
         </w:rPr>
         <w:lastRenderedPageBreak/>
-        <w:t>Le contrôleur :</w:t>
-      </w:r>
-      <w:bookmarkEnd w:id="3"/>
-    </w:p>
-    <w:p>
-      <w:r>
-        <w:t xml:space="preserve">Voici le script du contrôleur permettant l’obtention de la liste des établissements. </w:t>
-      </w:r>
-    </w:p>
-    <w:p>
-      <w:r>
-        <w:rPr>
-          <w:noProof/>
-        </w:rPr>
         <w:drawing>
-          <wp:inline distT="0" distB="0" distL="0" distR="0" wp14:anchorId="27728FC3" wp14:editId="71020048">
-            <wp:extent cx="5334000" cy="2028825"/>
-            <wp:effectExtent l="0" t="0" r="0" b="9525"/>
-            <wp:docPr id="11" name="Image 11"/>
+          <wp:inline distT="0" distB="0" distL="0" distR="0" wp14:anchorId="554418E1" wp14:editId="1067D06F">
+            <wp:extent cx="5760720" cy="5809615"/>
+            <wp:effectExtent l="0" t="0" r="0" b="635"/>
+            <wp:docPr id="145" name="Image 145"/>
             <wp:cNvGraphicFramePr>
               <a:graphicFrameLocks xmlns:a="http://schemas.openxmlformats.org/drawingml/2006/main" noChangeAspect="1"/>
             </wp:cNvGraphicFramePr>
@@ -2073,7 +2059,7 @@
                   <pic:spPr>
                     <a:xfrm>
                       <a:off x="0" y="0"/>
-                      <a:ext cx="5334000" cy="2028825"/>
+                      <a:ext cx="5760720" cy="5809615"/>
                     </a:xfrm>
                     <a:prstGeom prst="rect">
                       <a:avLst/>
@@ -2086,9 +2072,52 @@
         </w:drawing>
       </w:r>
     </w:p>
-    <w:p>
-      <w:r>
-        <w:t>Voici AddEtablissemment  :</w:t>
+    <w:p/>
+    <w:p>
+      <w:r>
+        <w:t>Le premier screen</w:t>
+      </w:r>
+      <w:r>
+        <w:t xml:space="preserve"> nous montre les fonctions qui vont nous permettre </w:t>
+      </w:r>
+      <w:r>
+        <w:t>de nous connecter selon la personne qui se connectera on ferra appelle à différente fonctions qui vont détermine notre type d’utilisateur c’est-à-dire admin, établissement, enseignant.</w:t>
+      </w:r>
+    </w:p>
+    <w:p>
+      <w:r>
+        <w:t>Le second screen nous montre les fonction permettant l’ajout d’utilisateurs.</w:t>
+      </w:r>
+    </w:p>
+    <w:p>
+      <w:r>
+        <w:br w:type="page"/>
+      </w:r>
+    </w:p>
+    <w:p>
+      <w:pPr>
+        <w:pStyle w:val="Titre1"/>
+        <w:rPr>
+          <w:b/>
+          <w:bCs/>
+          <w:u w:val="single"/>
+        </w:rPr>
+      </w:pPr>
+      <w:bookmarkStart w:id="3" w:name="_Toc42778787"/>
+      <w:r>
+        <w:rPr>
+          <w:b/>
+          <w:bCs/>
+          <w:u w:val="single"/>
+        </w:rPr>
+        <w:lastRenderedPageBreak/>
+        <w:t>Le contrôleur :</w:t>
+      </w:r>
+      <w:bookmarkEnd w:id="3"/>
+    </w:p>
+    <w:p>
+      <w:r>
+        <w:t xml:space="preserve">Voici le script du contrôleur permettant l’obtention de la liste des établissements. </w:t>
       </w:r>
     </w:p>
     <w:p>
@@ -2097,10 +2126,10 @@
           <w:noProof/>
         </w:rPr>
         <w:drawing>
-          <wp:inline distT="0" distB="0" distL="0" distR="0" wp14:anchorId="022F81FF" wp14:editId="739ACC0E">
-            <wp:extent cx="3638550" cy="1438275"/>
+          <wp:inline distT="0" distB="0" distL="0" distR="0" wp14:anchorId="27728FC3" wp14:editId="71020048">
+            <wp:extent cx="5334000" cy="2028825"/>
             <wp:effectExtent l="0" t="0" r="0" b="9525"/>
-            <wp:docPr id="12" name="Image 12"/>
+            <wp:docPr id="11" name="Image 11"/>
             <wp:cNvGraphicFramePr>
               <a:graphicFrameLocks xmlns:a="http://schemas.openxmlformats.org/drawingml/2006/main" noChangeAspect="1"/>
             </wp:cNvGraphicFramePr>
@@ -2120,7 +2149,7 @@
                   <pic:spPr>
                     <a:xfrm>
                       <a:off x="0" y="0"/>
-                      <a:ext cx="3638550" cy="1438275"/>
+                      <a:ext cx="5334000" cy="2028825"/>
                     </a:xfrm>
                     <a:prstGeom prst="rect">
                       <a:avLst/>
@@ -2132,13 +2161,10 @@
           </wp:inline>
         </w:drawing>
       </w:r>
-      <w:r>
-        <w:t xml:space="preserve"> </w:t>
-      </w:r>
-    </w:p>
-    <w:p>
-      <w:r>
-        <w:t>Voici insertEtablissement :</w:t>
+    </w:p>
+    <w:p>
+      <w:r>
+        <w:t>Voici AddEtablissemment  :</w:t>
       </w:r>
     </w:p>
     <w:p>
@@ -2147,10 +2173,10 @@
           <w:noProof/>
         </w:rPr>
         <w:drawing>
-          <wp:inline distT="0" distB="0" distL="0" distR="0" wp14:anchorId="745F6AFE" wp14:editId="543FE270">
-            <wp:extent cx="5760720" cy="2232660"/>
-            <wp:effectExtent l="0" t="0" r="0" b="0"/>
-            <wp:docPr id="13" name="Image 13"/>
+          <wp:inline distT="0" distB="0" distL="0" distR="0" wp14:anchorId="022F81FF" wp14:editId="739ACC0E">
+            <wp:extent cx="3638550" cy="1438275"/>
+            <wp:effectExtent l="0" t="0" r="0" b="9525"/>
+            <wp:docPr id="12" name="Image 12"/>
             <wp:cNvGraphicFramePr>
               <a:graphicFrameLocks xmlns:a="http://schemas.openxmlformats.org/drawingml/2006/main" noChangeAspect="1"/>
             </wp:cNvGraphicFramePr>
@@ -2170,7 +2196,7 @@
                   <pic:spPr>
                     <a:xfrm>
                       <a:off x="0" y="0"/>
-                      <a:ext cx="5760720" cy="2232660"/>
+                      <a:ext cx="3638550" cy="1438275"/>
                     </a:xfrm>
                     <a:prstGeom prst="rect">
                       <a:avLst/>
@@ -2182,23 +2208,13 @@
           </wp:inline>
         </w:drawing>
       </w:r>
-    </w:p>
-    <w:p/>
-    <w:p/>
-    <w:p/>
-    <w:p/>
-    <w:p/>
-    <w:p/>
-    <w:p>
-      <w:r>
-        <w:lastRenderedPageBreak/>
-        <w:t>Voici modifEtablissement</w:t>
-      </w:r>
       <w:r>
         <w:t xml:space="preserve"> </w:t>
       </w:r>
-      <w:r>
-        <w:t>:</w:t>
+    </w:p>
+    <w:p>
+      <w:r>
+        <w:t>Voici insertEtablissement :</w:t>
       </w:r>
     </w:p>
     <w:p>
@@ -2207,10 +2223,10 @@
           <w:noProof/>
         </w:rPr>
         <w:drawing>
-          <wp:inline distT="0" distB="0" distL="0" distR="0" wp14:anchorId="7573DE52" wp14:editId="7924DA42">
-            <wp:extent cx="4229100" cy="3524250"/>
+          <wp:inline distT="0" distB="0" distL="0" distR="0" wp14:anchorId="1DFD3F67" wp14:editId="67468C85">
+            <wp:extent cx="5760720" cy="2405380"/>
             <wp:effectExtent l="0" t="0" r="0" b="0"/>
-            <wp:docPr id="14" name="Image 14"/>
+            <wp:docPr id="146" name="Image 146"/>
             <wp:cNvGraphicFramePr>
               <a:graphicFrameLocks xmlns:a="http://schemas.openxmlformats.org/drawingml/2006/main" noChangeAspect="1"/>
             </wp:cNvGraphicFramePr>
@@ -2230,7 +2246,7 @@
                   <pic:spPr>
                     <a:xfrm>
                       <a:off x="0" y="0"/>
-                      <a:ext cx="4229100" cy="3524250"/>
+                      <a:ext cx="5760720" cy="2405380"/>
                     </a:xfrm>
                     <a:prstGeom prst="rect">
                       <a:avLst/>
@@ -2243,9 +2259,18 @@
         </w:drawing>
       </w:r>
     </w:p>
-    <w:p>
-      <w:r>
-        <w:t>Voici updateEtablissement</w:t>
+    <w:p/>
+    <w:p/>
+    <w:p/>
+    <w:p/>
+    <w:p/>
+    <w:p/>
+    <w:p>
+      <w:r>
+        <w:t>Voici modifEtablissement</w:t>
+      </w:r>
+      <w:r>
+        <w:t xml:space="preserve"> </w:t>
       </w:r>
       <w:r>
         <w:t>:</w:t>
@@ -2257,10 +2282,10 @@
           <w:noProof/>
         </w:rPr>
         <w:drawing>
-          <wp:inline distT="0" distB="0" distL="0" distR="0" wp14:anchorId="596281DC" wp14:editId="216C8F67">
-            <wp:extent cx="5760720" cy="2326005"/>
+          <wp:inline distT="0" distB="0" distL="0" distR="0" wp14:anchorId="7573DE52" wp14:editId="7924DA42">
+            <wp:extent cx="4229100" cy="3524250"/>
             <wp:effectExtent l="0" t="0" r="0" b="0"/>
-            <wp:docPr id="15" name="Image 15"/>
+            <wp:docPr id="14" name="Image 14"/>
             <wp:cNvGraphicFramePr>
               <a:graphicFrameLocks xmlns:a="http://schemas.openxmlformats.org/drawingml/2006/main" noChangeAspect="1"/>
             </wp:cNvGraphicFramePr>
@@ -2280,7 +2305,7 @@
                   <pic:spPr>
                     <a:xfrm>
                       <a:off x="0" y="0"/>
-                      <a:ext cx="5760720" cy="2326005"/>
+                      <a:ext cx="4229100" cy="3524250"/>
                     </a:xfrm>
                     <a:prstGeom prst="rect">
                       <a:avLst/>
@@ -2293,18 +2318,12 @@
         </w:drawing>
       </w:r>
     </w:p>
-    <w:p/>
-    <w:p/>
-    <w:p/>
-    <w:p/>
-    <w:p/>
-    <w:p/>
-    <w:p/>
-    <w:p/>
-    <w:p>
-      <w:r>
-        <w:lastRenderedPageBreak/>
-        <w:t>Voici delEtablissement:</w:t>
+    <w:p>
+      <w:r>
+        <w:t>Voici updateEtablissement</w:t>
+      </w:r>
+      <w:r>
+        <w:t>:</w:t>
       </w:r>
     </w:p>
     <w:p>
@@ -2313,10 +2332,10 @@
           <w:noProof/>
         </w:rPr>
         <w:drawing>
-          <wp:inline distT="0" distB="0" distL="0" distR="0" wp14:anchorId="71B034A0" wp14:editId="0FDFD3FE">
-            <wp:extent cx="4229100" cy="2133600"/>
+          <wp:inline distT="0" distB="0" distL="0" distR="0" wp14:anchorId="596281DC" wp14:editId="216C8F67">
+            <wp:extent cx="5760720" cy="2326005"/>
             <wp:effectExtent l="0" t="0" r="0" b="0"/>
-            <wp:docPr id="16" name="Image 16"/>
+            <wp:docPr id="15" name="Image 15"/>
             <wp:cNvGraphicFramePr>
               <a:graphicFrameLocks xmlns:a="http://schemas.openxmlformats.org/drawingml/2006/main" noChangeAspect="1"/>
             </wp:cNvGraphicFramePr>
@@ -2336,7 +2355,7 @@
                   <pic:spPr>
                     <a:xfrm>
                       <a:off x="0" y="0"/>
-                      <a:ext cx="4229100" cy="2133600"/>
+                      <a:ext cx="5760720" cy="2326005"/>
                     </a:xfrm>
                     <a:prstGeom prst="rect">
                       <a:avLst/>
@@ -2348,20 +2367,18 @@
           </wp:inline>
         </w:drawing>
       </w:r>
-      <w:r>
-        <w:t xml:space="preserve"> </w:t>
-      </w:r>
-    </w:p>
-    <w:p/>
-    <w:p>
-      <w:r>
-        <w:t xml:space="preserve">Voici ce </w:t>
-      </w:r>
-      <w:r>
-        <w:t>à</w:t>
-      </w:r>
-      <w:r>
-        <w:t xml:space="preserve"> quoi ressemble le contrôleur Principal :</w:t>
+    </w:p>
+    <w:p/>
+    <w:p/>
+    <w:p/>
+    <w:p/>
+    <w:p/>
+    <w:p/>
+    <w:p/>
+    <w:p/>
+    <w:p>
+      <w:r>
+        <w:t>Voici delEtablissement:</w:t>
       </w:r>
     </w:p>
     <w:p>
@@ -2370,10 +2387,10 @@
           <w:noProof/>
         </w:rPr>
         <w:drawing>
-          <wp:inline distT="0" distB="0" distL="0" distR="0" wp14:anchorId="1C96CB58" wp14:editId="0576C6C8">
-            <wp:extent cx="2794000" cy="3956011"/>
-            <wp:effectExtent l="0" t="0" r="6350" b="6985"/>
-            <wp:docPr id="3" name="Image 3"/>
+          <wp:inline distT="0" distB="0" distL="0" distR="0" wp14:anchorId="71B034A0" wp14:editId="0FDFD3FE">
+            <wp:extent cx="4229100" cy="2133600"/>
+            <wp:effectExtent l="0" t="0" r="0" b="0"/>
+            <wp:docPr id="16" name="Image 16"/>
             <wp:cNvGraphicFramePr>
               <a:graphicFrameLocks xmlns:a="http://schemas.openxmlformats.org/drawingml/2006/main" noChangeAspect="1"/>
             </wp:cNvGraphicFramePr>
@@ -2393,7 +2410,7 @@
                   <pic:spPr>
                     <a:xfrm>
                       <a:off x="0" y="0"/>
-                      <a:ext cx="2823526" cy="3997817"/>
+                      <a:ext cx="4229100" cy="2133600"/>
                     </a:xfrm>
                     <a:prstGeom prst="rect">
                       <a:avLst/>
@@ -2406,14 +2423,31 @@
         </w:drawing>
       </w:r>
       <w:r>
+        <w:t xml:space="preserve"> </w:t>
+      </w:r>
+    </w:p>
+    <w:p/>
+    <w:p>
+      <w:r>
+        <w:t xml:space="preserve">Voici ce </w:t>
+      </w:r>
+      <w:r>
+        <w:t>à</w:t>
+      </w:r>
+      <w:r>
+        <w:t xml:space="preserve"> quoi ressemble le contrôleur Principal :</w:t>
+      </w:r>
+    </w:p>
+    <w:p>
+      <w:r>
         <w:rPr>
           <w:noProof/>
         </w:rPr>
         <w:drawing>
-          <wp:inline distT="0" distB="0" distL="0" distR="0" wp14:anchorId="65D0843F" wp14:editId="33714A88">
-            <wp:extent cx="2547529" cy="3961342"/>
-            <wp:effectExtent l="0" t="0" r="5715" b="1270"/>
-            <wp:docPr id="17" name="Image 17"/>
+          <wp:inline distT="0" distB="0" distL="0" distR="0" wp14:anchorId="1C96CB58" wp14:editId="0576C6C8">
+            <wp:extent cx="2794000" cy="3956011"/>
+            <wp:effectExtent l="0" t="0" r="6350" b="6985"/>
+            <wp:docPr id="3" name="Image 3"/>
             <wp:cNvGraphicFramePr>
               <a:graphicFrameLocks xmlns:a="http://schemas.openxmlformats.org/drawingml/2006/main" noChangeAspect="1"/>
             </wp:cNvGraphicFramePr>
@@ -2433,7 +2467,7 @@
                   <pic:spPr>
                     <a:xfrm>
                       <a:off x="0" y="0"/>
-                      <a:ext cx="2588528" cy="4025094"/>
+                      <a:ext cx="2823526" cy="3997817"/>
                     </a:xfrm>
                     <a:prstGeom prst="rect">
                       <a:avLst/>
@@ -2445,65 +2479,15 @@
           </wp:inline>
         </w:drawing>
       </w:r>
-    </w:p>
-    <w:p>
-      <w:pPr>
-        <w:rPr>
-          <w:rFonts w:cstheme="minorHAnsi"/>
-        </w:rPr>
-      </w:pPr>
-    </w:p>
-    <w:p>
-      <w:pPr>
-        <w:rPr>
-          <w:rFonts w:cstheme="minorHAnsi"/>
-        </w:rPr>
-      </w:pPr>
-    </w:p>
-    <w:p>
-      <w:pPr>
-        <w:rPr>
-          <w:rFonts w:cstheme="minorHAnsi"/>
-        </w:rPr>
-      </w:pPr>
-    </w:p>
-    <w:p>
-      <w:pPr>
-        <w:rPr>
-          <w:rFonts w:cstheme="minorHAnsi"/>
-        </w:rPr>
-      </w:pPr>
-    </w:p>
-    <w:p>
-      <w:pPr>
-        <w:rPr>
-          <w:rFonts w:cstheme="minorHAnsi"/>
-        </w:rPr>
-      </w:pPr>
-    </w:p>
-    <w:p>
-      <w:pPr>
-        <w:rPr>
-          <w:rFonts w:cstheme="minorHAnsi"/>
-        </w:rPr>
-      </w:pPr>
-    </w:p>
-    <w:p>
-      <w:r>
-        <w:lastRenderedPageBreak/>
-        <w:t>Voici le contrôleur permettant de la connexion à un compte :</w:t>
-      </w:r>
-    </w:p>
-    <w:p>
       <w:r>
         <w:rPr>
           <w:noProof/>
         </w:rPr>
         <w:drawing>
-          <wp:inline distT="0" distB="0" distL="0" distR="0" wp14:anchorId="41A819B0" wp14:editId="05BE9842">
-            <wp:extent cx="5760720" cy="4339590"/>
-            <wp:effectExtent l="0" t="0" r="0" b="3810"/>
-            <wp:docPr id="22" name="Image 22"/>
+          <wp:inline distT="0" distB="0" distL="0" distR="0" wp14:anchorId="65D0843F" wp14:editId="33714A88">
+            <wp:extent cx="2547529" cy="3961342"/>
+            <wp:effectExtent l="0" t="0" r="5715" b="1270"/>
+            <wp:docPr id="17" name="Image 17"/>
             <wp:cNvGraphicFramePr>
               <a:graphicFrameLocks xmlns:a="http://schemas.openxmlformats.org/drawingml/2006/main" noChangeAspect="1"/>
             </wp:cNvGraphicFramePr>
@@ -2523,7 +2507,7 @@
                   <pic:spPr>
                     <a:xfrm>
                       <a:off x="0" y="0"/>
-                      <a:ext cx="5760720" cy="4339590"/>
+                      <a:ext cx="2588528" cy="4025094"/>
                     </a:xfrm>
                     <a:prstGeom prst="rect">
                       <a:avLst/>
@@ -2536,44 +2520,51 @@
         </w:drawing>
       </w:r>
     </w:p>
-    <w:p/>
-    <w:p>
-      <w:r>
-        <w:br w:type="page"/>
-      </w:r>
-    </w:p>
     <w:p>
       <w:pPr>
-        <w:pStyle w:val="Titre1"/>
-        <w:rPr>
-          <w:b/>
-          <w:bCs/>
-          <w:u w:val="single"/>
+        <w:rPr>
+          <w:rFonts w:cstheme="minorHAnsi"/>
         </w:rPr>
       </w:pPr>
-      <w:bookmarkStart w:id="4" w:name="_Toc42778788"/>
-      <w:r>
-        <w:rPr>
-          <w:b/>
-          <w:bCs/>
-          <w:u w:val="single"/>
-        </w:rPr>
-        <w:lastRenderedPageBreak/>
-        <w:t>La vue</w:t>
-      </w:r>
-      <w:r>
-        <w:rPr>
-          <w:b/>
-          <w:bCs/>
-          <w:u w:val="single"/>
-        </w:rPr>
-        <w:t> :</w:t>
-      </w:r>
-      <w:bookmarkEnd w:id="4"/>
-    </w:p>
-    <w:p>
-      <w:r>
-        <w:t>Voici vueListeEtablissement:</w:t>
+    </w:p>
+    <w:p>
+      <w:pPr>
+        <w:rPr>
+          <w:rFonts w:cstheme="minorHAnsi"/>
+        </w:rPr>
+      </w:pPr>
+    </w:p>
+    <w:p>
+      <w:pPr>
+        <w:rPr>
+          <w:rFonts w:cstheme="minorHAnsi"/>
+        </w:rPr>
+      </w:pPr>
+    </w:p>
+    <w:p>
+      <w:pPr>
+        <w:rPr>
+          <w:rFonts w:cstheme="minorHAnsi"/>
+        </w:rPr>
+      </w:pPr>
+    </w:p>
+    <w:p>
+      <w:pPr>
+        <w:rPr>
+          <w:rFonts w:cstheme="minorHAnsi"/>
+        </w:rPr>
+      </w:pPr>
+    </w:p>
+    <w:p>
+      <w:pPr>
+        <w:rPr>
+          <w:rFonts w:cstheme="minorHAnsi"/>
+        </w:rPr>
+      </w:pPr>
+    </w:p>
+    <w:p>
+      <w:r>
+        <w:t>Voici le contrôleur permettant de la connexion à un compte :</w:t>
       </w:r>
     </w:p>
     <w:p>
@@ -2582,10 +2573,10 @@
           <w:noProof/>
         </w:rPr>
         <w:drawing>
-          <wp:inline distT="0" distB="0" distL="0" distR="0" wp14:anchorId="722F15BD" wp14:editId="69FA76E3">
-            <wp:extent cx="5760720" cy="2994660"/>
-            <wp:effectExtent l="0" t="0" r="0" b="0"/>
-            <wp:docPr id="18" name="Image 18"/>
+          <wp:inline distT="0" distB="0" distL="0" distR="0" wp14:anchorId="41A819B0" wp14:editId="05BE9842">
+            <wp:extent cx="5760720" cy="4339590"/>
+            <wp:effectExtent l="0" t="0" r="0" b="3810"/>
+            <wp:docPr id="22" name="Image 22"/>
             <wp:cNvGraphicFramePr>
               <a:graphicFrameLocks xmlns:a="http://schemas.openxmlformats.org/drawingml/2006/main" noChangeAspect="1"/>
             </wp:cNvGraphicFramePr>
@@ -2605,7 +2596,7 @@
                   <pic:spPr>
                     <a:xfrm>
                       <a:off x="0" y="0"/>
-                      <a:ext cx="5760720" cy="2994660"/>
+                      <a:ext cx="5760720" cy="4339590"/>
                     </a:xfrm>
                     <a:prstGeom prst="rect">
                       <a:avLst/>
@@ -2621,7 +2612,41 @@
     <w:p/>
     <w:p>
       <w:r>
-        <w:t>Voici le formulaire de modification:</w:t>
+        <w:br w:type="page"/>
+      </w:r>
+    </w:p>
+    <w:p>
+      <w:pPr>
+        <w:pStyle w:val="Titre1"/>
+        <w:rPr>
+          <w:b/>
+          <w:bCs/>
+          <w:u w:val="single"/>
+        </w:rPr>
+      </w:pPr>
+      <w:bookmarkStart w:id="4" w:name="_Toc42778788"/>
+      <w:r>
+        <w:rPr>
+          <w:b/>
+          <w:bCs/>
+          <w:u w:val="single"/>
+        </w:rPr>
+        <w:lastRenderedPageBreak/>
+        <w:t>La vue</w:t>
+      </w:r>
+      <w:r>
+        <w:rPr>
+          <w:b/>
+          <w:bCs/>
+          <w:u w:val="single"/>
+        </w:rPr>
+        <w:t> :</w:t>
+      </w:r>
+      <w:bookmarkEnd w:id="4"/>
+    </w:p>
+    <w:p>
+      <w:r>
+        <w:t>Voici vueListeEtablissement:</w:t>
       </w:r>
     </w:p>
     <w:p>
@@ -2630,10 +2655,10 @@
           <w:noProof/>
         </w:rPr>
         <w:drawing>
-          <wp:inline distT="0" distB="0" distL="0" distR="0" wp14:anchorId="35D38CBD" wp14:editId="185C7328">
-            <wp:extent cx="5760720" cy="2436495"/>
-            <wp:effectExtent l="0" t="0" r="0" b="1905"/>
-            <wp:docPr id="19" name="Image 19"/>
+          <wp:inline distT="0" distB="0" distL="0" distR="0" wp14:anchorId="722F15BD" wp14:editId="69FA76E3">
+            <wp:extent cx="5760720" cy="2994660"/>
+            <wp:effectExtent l="0" t="0" r="0" b="0"/>
+            <wp:docPr id="18" name="Image 18"/>
             <wp:cNvGraphicFramePr>
               <a:graphicFrameLocks xmlns:a="http://schemas.openxmlformats.org/drawingml/2006/main" noChangeAspect="1"/>
             </wp:cNvGraphicFramePr>
@@ -2653,7 +2678,7 @@
                   <pic:spPr>
                     <a:xfrm>
                       <a:off x="0" y="0"/>
-                      <a:ext cx="5760720" cy="2436495"/>
+                      <a:ext cx="5760720" cy="2994660"/>
                     </a:xfrm>
                     <a:prstGeom prst="rect">
                       <a:avLst/>
@@ -2667,16 +2692,9 @@
       </w:r>
     </w:p>
     <w:p/>
-    <w:p/>
-    <w:p/>
-    <w:p/>
-    <w:p/>
-    <w:p/>
-    <w:p/>
-    <w:p>
-      <w:r>
-        <w:lastRenderedPageBreak/>
-        <w:t>Voici le formulaire d’ajout :</w:t>
+    <w:p>
+      <w:r>
+        <w:t>Voici le formulaire de modification:</w:t>
       </w:r>
     </w:p>
     <w:p>
@@ -2685,10 +2703,10 @@
           <w:noProof/>
         </w:rPr>
         <w:drawing>
-          <wp:inline distT="0" distB="0" distL="0" distR="0" wp14:anchorId="6B23F0AE" wp14:editId="45C73B17">
-            <wp:extent cx="5760720" cy="2228850"/>
-            <wp:effectExtent l="0" t="0" r="0" b="0"/>
-            <wp:docPr id="20" name="Image 20"/>
+          <wp:inline distT="0" distB="0" distL="0" distR="0" wp14:anchorId="35D38CBD" wp14:editId="185C7328">
+            <wp:extent cx="5760720" cy="2436495"/>
+            <wp:effectExtent l="0" t="0" r="0" b="1905"/>
+            <wp:docPr id="19" name="Image 19"/>
             <wp:cNvGraphicFramePr>
               <a:graphicFrameLocks xmlns:a="http://schemas.openxmlformats.org/drawingml/2006/main" noChangeAspect="1"/>
             </wp:cNvGraphicFramePr>
@@ -2708,7 +2726,7 @@
                   <pic:spPr>
                     <a:xfrm>
                       <a:off x="0" y="0"/>
-                      <a:ext cx="5760720" cy="2228850"/>
+                      <a:ext cx="5760720" cy="2436495"/>
                     </a:xfrm>
                     <a:prstGeom prst="rect">
                       <a:avLst/>
@@ -2721,17 +2739,17 @@
         </w:drawing>
       </w:r>
     </w:p>
-    <w:p>
-      <w:r>
-        <w:t>Toutes les autres vues sont similaires</w:t>
-      </w:r>
-      <w:r>
-        <w:t xml:space="preserve"> sauf pour les pdf et la vue du profil.</w:t>
-      </w:r>
-    </w:p>
-    <w:p>
-      <w:r>
-        <w:t>Voici pour vueProfil.php :</w:t>
+    <w:p/>
+    <w:p/>
+    <w:p/>
+    <w:p/>
+    <w:p/>
+    <w:p/>
+    <w:p/>
+    <w:p>
+      <w:r>
+        <w:lastRenderedPageBreak/>
+        <w:t>Voici le formulaire d’ajout :</w:t>
       </w:r>
     </w:p>
     <w:p>
@@ -2740,10 +2758,10 @@
           <w:noProof/>
         </w:rPr>
         <w:drawing>
-          <wp:inline distT="0" distB="0" distL="0" distR="0" wp14:anchorId="0FC71441" wp14:editId="5CC3E0A9">
-            <wp:extent cx="5760720" cy="3197225"/>
-            <wp:effectExtent l="0" t="0" r="0" b="3175"/>
-            <wp:docPr id="23" name="Image 23"/>
+          <wp:inline distT="0" distB="0" distL="0" distR="0" wp14:anchorId="6B23F0AE" wp14:editId="45C73B17">
+            <wp:extent cx="5760720" cy="2228850"/>
+            <wp:effectExtent l="0" t="0" r="0" b="0"/>
+            <wp:docPr id="20" name="Image 20"/>
             <wp:cNvGraphicFramePr>
               <a:graphicFrameLocks xmlns:a="http://schemas.openxmlformats.org/drawingml/2006/main" noChangeAspect="1"/>
             </wp:cNvGraphicFramePr>
@@ -2763,7 +2781,7 @@
                   <pic:spPr>
                     <a:xfrm>
                       <a:off x="0" y="0"/>
-                      <a:ext cx="5760720" cy="3197225"/>
+                      <a:ext cx="5760720" cy="2228850"/>
                     </a:xfrm>
                     <a:prstGeom prst="rect">
                       <a:avLst/>
@@ -2778,36 +2796,15 @@
     </w:p>
     <w:p>
       <w:r>
-        <w:t>L’administrateur aura</w:t>
-      </w:r>
-      <w:r>
-        <w:t xml:space="preserve"> accès à la gestion des </w:t>
-      </w:r>
-      <w:r>
-        <w:t>élèves,</w:t>
-      </w:r>
-      <w:r>
-        <w:t xml:space="preserve"> enseignant, établissements, matières, stage, formation et créneau.</w:t>
-      </w:r>
-    </w:p>
-    <w:p>
-      <w:r>
-        <w:t>Les établissements auront accès au changement de mot de passe et à l’inscription des élèves ainsi qu’à la génération du PDF.</w:t>
-      </w:r>
-    </w:p>
-    <w:p>
-      <w:r>
-        <w:t>Les enseignants pourront choisir les créneaux qu’il préfère et pourront changer leur mot de passe.</w:t>
-      </w:r>
-    </w:p>
-    <w:p/>
-    <w:p/>
-    <w:p/>
-    <w:p/>
-    <w:p>
-      <w:r>
-        <w:lastRenderedPageBreak/>
-        <w:t>Voici une partie du script du PDF :</w:t>
+        <w:t>Toutes les autres vues sont similaires</w:t>
+      </w:r>
+      <w:r>
+        <w:t xml:space="preserve"> sauf pour les pdf et la vue du profil.</w:t>
+      </w:r>
+    </w:p>
+    <w:p>
+      <w:r>
+        <w:t>Voici pour vueProfil.php :</w:t>
       </w:r>
     </w:p>
     <w:p>
@@ -2816,10 +2813,10 @@
           <w:noProof/>
         </w:rPr>
         <w:drawing>
-          <wp:inline distT="0" distB="0" distL="0" distR="0" wp14:anchorId="3E33102A" wp14:editId="02522702">
-            <wp:extent cx="5760720" cy="3575685"/>
-            <wp:effectExtent l="0" t="0" r="0" b="5715"/>
-            <wp:docPr id="24" name="Image 24"/>
+          <wp:inline distT="0" distB="0" distL="0" distR="0" wp14:anchorId="0FC71441" wp14:editId="5CC3E0A9">
+            <wp:extent cx="5760720" cy="3197225"/>
+            <wp:effectExtent l="0" t="0" r="0" b="3175"/>
+            <wp:docPr id="23" name="Image 23"/>
             <wp:cNvGraphicFramePr>
               <a:graphicFrameLocks xmlns:a="http://schemas.openxmlformats.org/drawingml/2006/main" noChangeAspect="1"/>
             </wp:cNvGraphicFramePr>
@@ -2839,6 +2836,82 @@
                   <pic:spPr>
                     <a:xfrm>
                       <a:off x="0" y="0"/>
+                      <a:ext cx="5760720" cy="3197225"/>
+                    </a:xfrm>
+                    <a:prstGeom prst="rect">
+                      <a:avLst/>
+                    </a:prstGeom>
+                  </pic:spPr>
+                </pic:pic>
+              </a:graphicData>
+            </a:graphic>
+          </wp:inline>
+        </w:drawing>
+      </w:r>
+    </w:p>
+    <w:p>
+      <w:r>
+        <w:t>L’administrateur aura</w:t>
+      </w:r>
+      <w:r>
+        <w:t xml:space="preserve"> accès à la gestion des </w:t>
+      </w:r>
+      <w:r>
+        <w:t>élèves,</w:t>
+      </w:r>
+      <w:r>
+        <w:t xml:space="preserve"> enseignant, établissements, matières, stage, formation et créneau.</w:t>
+      </w:r>
+    </w:p>
+    <w:p>
+      <w:r>
+        <w:t>Les établissements auront accès au changement de mot de passe et à l’inscription des élèves ainsi qu’à la génération du PDF.</w:t>
+      </w:r>
+    </w:p>
+    <w:p>
+      <w:r>
+        <w:t>Les enseignants pourront choisir les créneaux qu’il préfère et pourront changer leur mot de passe.</w:t>
+      </w:r>
+    </w:p>
+    <w:p/>
+    <w:p/>
+    <w:p/>
+    <w:p/>
+    <w:p>
+      <w:r>
+        <w:lastRenderedPageBreak/>
+        <w:t>Voici une partie du script du PDF :</w:t>
+      </w:r>
+    </w:p>
+    <w:p>
+      <w:r>
+        <w:rPr>
+          <w:noProof/>
+        </w:rPr>
+        <w:drawing>
+          <wp:inline distT="0" distB="0" distL="0" distR="0" wp14:anchorId="3E33102A" wp14:editId="02522702">
+            <wp:extent cx="5760720" cy="3575685"/>
+            <wp:effectExtent l="0" t="0" r="0" b="5715"/>
+            <wp:docPr id="24" name="Image 24"/>
+            <wp:cNvGraphicFramePr>
+              <a:graphicFrameLocks xmlns:a="http://schemas.openxmlformats.org/drawingml/2006/main" noChangeAspect="1"/>
+            </wp:cNvGraphicFramePr>
+            <a:graphic xmlns:a="http://schemas.openxmlformats.org/drawingml/2006/main">
+              <a:graphicData uri="http://schemas.openxmlformats.org/drawingml/2006/picture">
+                <pic:pic xmlns:pic="http://schemas.openxmlformats.org/drawingml/2006/picture">
+                  <pic:nvPicPr>
+                    <pic:cNvPr id="1" name=""/>
+                    <pic:cNvPicPr/>
+                  </pic:nvPicPr>
+                  <pic:blipFill>
+                    <a:blip r:embed="rId31"/>
+                    <a:stretch>
+                      <a:fillRect/>
+                    </a:stretch>
+                  </pic:blipFill>
+                  <pic:spPr>
+                    <a:xfrm>
+                      <a:off x="0" y="0"/>
                       <a:ext cx="5760720" cy="3575685"/>
                     </a:xfrm>
                     <a:prstGeom prst="rect">
@@ -2920,7 +2993,7 @@
       <w:r>
         <w:t xml:space="preserve"> </w:t>
       </w:r>
-      <w:hyperlink r:id="rId31" w:history="1">
+      <w:hyperlink r:id="rId32" w:history="1">
         <w:r>
           <w:rPr>
             <w:rStyle w:val="Lienhypertexte"/>
@@ -2943,7 +3016,7 @@
       <w:r>
         <w:t xml:space="preserve">Identifiant : </w:t>
       </w:r>
-      <w:hyperlink r:id="rId32" w:history="1">
+      <w:hyperlink r:id="rId33" w:history="1">
         <w:r>
           <w:rPr>
             <w:rStyle w:val="Lienhypertexte"/>
@@ -2972,7 +3045,7 @@
           <w:u w:val="single"/>
         </w:rPr>
       </w:pPr>
-      <w:bookmarkStart w:id="6" w:name="_Toc42778790"/>
+      <w:bookmarkStart w:id="6" w:name="_Toc42778791"/>
       <w:r>
         <w:rPr>
           <w:b/>
@@ -2980,69 +3053,26 @@
           <w:u w:val="single"/>
         </w:rPr>
         <w:lastRenderedPageBreak/>
-        <w:t>La maquette :</w:t>
+        <w:t>La base de données :</w:t>
       </w:r>
       <w:bookmarkEnd w:id="6"/>
     </w:p>
-    <w:p>
-      <w:r>
-        <w:t xml:space="preserve">Cette maquette peut-être amener à être légèrement différente du site mais conservera ce style. </w:t>
-      </w:r>
-    </w:p>
-    <w:p/>
+    <w:p/>
+    <w:p>
+      <w:r>
+        <w:t>Voici les tables de la base de données :</w:t>
+      </w:r>
+    </w:p>
     <w:p>
       <w:r>
         <w:rPr>
           <w:noProof/>
         </w:rPr>
         <w:drawing>
-          <wp:inline distT="0" distB="0" distL="0" distR="0" wp14:anchorId="48F2BB3A" wp14:editId="73FA89B2">
-            <wp:extent cx="5621065" cy="4114800"/>
+          <wp:inline distT="0" distB="0" distL="0" distR="0" wp14:anchorId="5A3272FA" wp14:editId="3A403034">
+            <wp:extent cx="5760720" cy="2248535"/>
             <wp:effectExtent l="0" t="0" r="0" b="0"/>
-            <wp:docPr id="21" name="Image 21"/>
-            <wp:cNvGraphicFramePr>
-              <a:graphicFrameLocks xmlns:a="http://schemas.openxmlformats.org/drawingml/2006/main" noChangeAspect="1"/>
-            </wp:cNvGraphicFramePr>
-            <a:graphic xmlns:a="http://schemas.openxmlformats.org/drawingml/2006/main">
-              <a:graphicData uri="http://schemas.openxmlformats.org/drawingml/2006/picture">
-                <pic:pic xmlns:pic="http://schemas.openxmlformats.org/drawingml/2006/picture">
-                  <pic:nvPicPr>
-                    <pic:cNvPr id="1" name=""/>
-                    <pic:cNvPicPr/>
-                  </pic:nvPicPr>
-                  <pic:blipFill>
-                    <a:blip r:embed="rId33"/>
-                    <a:stretch>
-                      <a:fillRect/>
-                    </a:stretch>
-                  </pic:blipFill>
-                  <pic:spPr>
-                    <a:xfrm>
-                      <a:off x="0" y="0"/>
-                      <a:ext cx="5789656" cy="4238214"/>
-                    </a:xfrm>
-                    <a:prstGeom prst="rect">
-                      <a:avLst/>
-                    </a:prstGeom>
-                  </pic:spPr>
-                </pic:pic>
-              </a:graphicData>
-            </a:graphic>
-          </wp:inline>
-        </w:drawing>
-      </w:r>
-    </w:p>
-    <w:p>
-      <w:r>
-        <w:rPr>
-          <w:noProof/>
-        </w:rPr>
-        <w:lastRenderedPageBreak/>
-        <w:drawing>
-          <wp:inline distT="0" distB="0" distL="0" distR="0" wp14:anchorId="7BC69C41" wp14:editId="46F3DFB8">
-            <wp:extent cx="5760720" cy="5161915"/>
-            <wp:effectExtent l="0" t="0" r="0" b="635"/>
-            <wp:docPr id="30" name="Image 30"/>
+            <wp:docPr id="147" name="Image 147"/>
             <wp:cNvGraphicFramePr>
               <a:graphicFrameLocks xmlns:a="http://schemas.openxmlformats.org/drawingml/2006/main" noChangeAspect="1"/>
             </wp:cNvGraphicFramePr>
@@ -3062,7 +3092,7 @@
                   <pic:spPr>
                     <a:xfrm>
                       <a:off x="0" y="0"/>
-                      <a:ext cx="5760720" cy="5161915"/>
+                      <a:ext cx="5760720" cy="2248535"/>
                     </a:xfrm>
                     <a:prstGeom prst="rect">
                       <a:avLst/>
@@ -3074,16 +3104,22 @@
           </wp:inline>
         </w:drawing>
       </w:r>
+    </w:p>
+    <w:p>
+      <w:r>
+        <w:t>Voici une modélisation de la base de données avec les tailles des caractères et le type de données qui seront accepté :</w:t>
+      </w:r>
+    </w:p>
+    <w:p>
       <w:r>
         <w:rPr>
           <w:noProof/>
         </w:rPr>
-        <w:lastRenderedPageBreak/>
         <w:drawing>
-          <wp:inline distT="0" distB="0" distL="0" distR="0" wp14:anchorId="369B6C9E" wp14:editId="75D8859D">
-            <wp:extent cx="5760720" cy="5817870"/>
-            <wp:effectExtent l="0" t="0" r="0" b="0"/>
-            <wp:docPr id="31" name="Image 31"/>
+          <wp:inline distT="0" distB="0" distL="0" distR="0" wp14:anchorId="3CFFFFD4" wp14:editId="7BBD03B6">
+            <wp:extent cx="5760720" cy="2969895"/>
+            <wp:effectExtent l="0" t="0" r="0" b="1905"/>
+            <wp:docPr id="148" name="Image 148"/>
             <wp:cNvGraphicFramePr>
               <a:graphicFrameLocks xmlns:a="http://schemas.openxmlformats.org/drawingml/2006/main" noChangeAspect="1"/>
             </wp:cNvGraphicFramePr>
@@ -3103,576 +3139,7 @@
                   <pic:spPr>
                     <a:xfrm>
                       <a:off x="0" y="0"/>
-                      <a:ext cx="5760720" cy="5817870"/>
-                    </a:xfrm>
-                    <a:prstGeom prst="rect">
-                      <a:avLst/>
-                    </a:prstGeom>
-                  </pic:spPr>
-                </pic:pic>
-              </a:graphicData>
-            </a:graphic>
-          </wp:inline>
-        </w:drawing>
-      </w:r>
-      <w:r>
-        <w:rPr>
-          <w:noProof/>
-        </w:rPr>
-        <w:lastRenderedPageBreak/>
-        <w:drawing>
-          <wp:inline distT="0" distB="0" distL="0" distR="0" wp14:anchorId="5DD68FB4" wp14:editId="09D4F05C">
-            <wp:extent cx="5760720" cy="5826125"/>
-            <wp:effectExtent l="0" t="0" r="0" b="3175"/>
-            <wp:docPr id="128" name="Image 128"/>
-            <wp:cNvGraphicFramePr>
-              <a:graphicFrameLocks xmlns:a="http://schemas.openxmlformats.org/drawingml/2006/main" noChangeAspect="1"/>
-            </wp:cNvGraphicFramePr>
-            <a:graphic xmlns:a="http://schemas.openxmlformats.org/drawingml/2006/main">
-              <a:graphicData uri="http://schemas.openxmlformats.org/drawingml/2006/picture">
-                <pic:pic xmlns:pic="http://schemas.openxmlformats.org/drawingml/2006/picture">
-                  <pic:nvPicPr>
-                    <pic:cNvPr id="1" name=""/>
-                    <pic:cNvPicPr/>
-                  </pic:nvPicPr>
-                  <pic:blipFill>
-                    <a:blip r:embed="rId36"/>
-                    <a:stretch>
-                      <a:fillRect/>
-                    </a:stretch>
-                  </pic:blipFill>
-                  <pic:spPr>
-                    <a:xfrm>
-                      <a:off x="0" y="0"/>
-                      <a:ext cx="5760720" cy="5826125"/>
-                    </a:xfrm>
-                    <a:prstGeom prst="rect">
-                      <a:avLst/>
-                    </a:prstGeom>
-                  </pic:spPr>
-                </pic:pic>
-              </a:graphicData>
-            </a:graphic>
-          </wp:inline>
-        </w:drawing>
-      </w:r>
-      <w:r>
-        <w:rPr>
-          <w:noProof/>
-        </w:rPr>
-        <w:lastRenderedPageBreak/>
-        <w:drawing>
-          <wp:inline distT="0" distB="0" distL="0" distR="0" wp14:anchorId="0573DD3A" wp14:editId="30F43E90">
-            <wp:extent cx="5760720" cy="4335145"/>
-            <wp:effectExtent l="0" t="0" r="0" b="8255"/>
-            <wp:docPr id="129" name="Image 129"/>
-            <wp:cNvGraphicFramePr>
-              <a:graphicFrameLocks xmlns:a="http://schemas.openxmlformats.org/drawingml/2006/main" noChangeAspect="1"/>
-            </wp:cNvGraphicFramePr>
-            <a:graphic xmlns:a="http://schemas.openxmlformats.org/drawingml/2006/main">
-              <a:graphicData uri="http://schemas.openxmlformats.org/drawingml/2006/picture">
-                <pic:pic xmlns:pic="http://schemas.openxmlformats.org/drawingml/2006/picture">
-                  <pic:nvPicPr>
-                    <pic:cNvPr id="1" name=""/>
-                    <pic:cNvPicPr/>
-                  </pic:nvPicPr>
-                  <pic:blipFill>
-                    <a:blip r:embed="rId37"/>
-                    <a:stretch>
-                      <a:fillRect/>
-                    </a:stretch>
-                  </pic:blipFill>
-                  <pic:spPr>
-                    <a:xfrm>
-                      <a:off x="0" y="0"/>
-                      <a:ext cx="5760720" cy="4335145"/>
-                    </a:xfrm>
-                    <a:prstGeom prst="rect">
-                      <a:avLst/>
-                    </a:prstGeom>
-                  </pic:spPr>
-                </pic:pic>
-              </a:graphicData>
-            </a:graphic>
-          </wp:inline>
-        </w:drawing>
-      </w:r>
-      <w:r>
-        <w:rPr>
-          <w:noProof/>
-        </w:rPr>
-        <w:lastRenderedPageBreak/>
-        <w:drawing>
-          <wp:inline distT="0" distB="0" distL="0" distR="0" wp14:anchorId="18A4A144" wp14:editId="6481605A">
-            <wp:extent cx="5760720" cy="5777230"/>
-            <wp:effectExtent l="0" t="0" r="0" b="0"/>
-            <wp:docPr id="130" name="Image 130"/>
-            <wp:cNvGraphicFramePr>
-              <a:graphicFrameLocks xmlns:a="http://schemas.openxmlformats.org/drawingml/2006/main" noChangeAspect="1"/>
-            </wp:cNvGraphicFramePr>
-            <a:graphic xmlns:a="http://schemas.openxmlformats.org/drawingml/2006/main">
-              <a:graphicData uri="http://schemas.openxmlformats.org/drawingml/2006/picture">
-                <pic:pic xmlns:pic="http://schemas.openxmlformats.org/drawingml/2006/picture">
-                  <pic:nvPicPr>
-                    <pic:cNvPr id="1" name=""/>
-                    <pic:cNvPicPr/>
-                  </pic:nvPicPr>
-                  <pic:blipFill>
-                    <a:blip r:embed="rId38"/>
-                    <a:stretch>
-                      <a:fillRect/>
-                    </a:stretch>
-                  </pic:blipFill>
-                  <pic:spPr>
-                    <a:xfrm>
-                      <a:off x="0" y="0"/>
-                      <a:ext cx="5760720" cy="5777230"/>
-                    </a:xfrm>
-                    <a:prstGeom prst="rect">
-                      <a:avLst/>
-                    </a:prstGeom>
-                  </pic:spPr>
-                </pic:pic>
-              </a:graphicData>
-            </a:graphic>
-          </wp:inline>
-        </w:drawing>
-      </w:r>
-      <w:r>
-        <w:rPr>
-          <w:noProof/>
-        </w:rPr>
-        <w:lastRenderedPageBreak/>
-        <w:drawing>
-          <wp:inline distT="0" distB="0" distL="0" distR="0" wp14:anchorId="22B65599" wp14:editId="2AA087B4">
-            <wp:extent cx="5760720" cy="4403725"/>
-            <wp:effectExtent l="0" t="0" r="0" b="0"/>
-            <wp:docPr id="131" name="Image 131"/>
-            <wp:cNvGraphicFramePr>
-              <a:graphicFrameLocks xmlns:a="http://schemas.openxmlformats.org/drawingml/2006/main" noChangeAspect="1"/>
-            </wp:cNvGraphicFramePr>
-            <a:graphic xmlns:a="http://schemas.openxmlformats.org/drawingml/2006/main">
-              <a:graphicData uri="http://schemas.openxmlformats.org/drawingml/2006/picture">
-                <pic:pic xmlns:pic="http://schemas.openxmlformats.org/drawingml/2006/picture">
-                  <pic:nvPicPr>
-                    <pic:cNvPr id="1" name=""/>
-                    <pic:cNvPicPr/>
-                  </pic:nvPicPr>
-                  <pic:blipFill>
-                    <a:blip r:embed="rId39"/>
-                    <a:stretch>
-                      <a:fillRect/>
-                    </a:stretch>
-                  </pic:blipFill>
-                  <pic:spPr>
-                    <a:xfrm>
-                      <a:off x="0" y="0"/>
-                      <a:ext cx="5760720" cy="4403725"/>
-                    </a:xfrm>
-                    <a:prstGeom prst="rect">
-                      <a:avLst/>
-                    </a:prstGeom>
-                  </pic:spPr>
-                </pic:pic>
-              </a:graphicData>
-            </a:graphic>
-          </wp:inline>
-        </w:drawing>
-      </w:r>
-      <w:r>
-        <w:rPr>
-          <w:noProof/>
-        </w:rPr>
-        <w:drawing>
-          <wp:inline distT="0" distB="0" distL="0" distR="0" wp14:anchorId="43A44CA1" wp14:editId="3ABAF96B">
-            <wp:extent cx="5760720" cy="3955415"/>
-            <wp:effectExtent l="0" t="0" r="0" b="6985"/>
-            <wp:docPr id="132" name="Image 132"/>
-            <wp:cNvGraphicFramePr>
-              <a:graphicFrameLocks xmlns:a="http://schemas.openxmlformats.org/drawingml/2006/main" noChangeAspect="1"/>
-            </wp:cNvGraphicFramePr>
-            <a:graphic xmlns:a="http://schemas.openxmlformats.org/drawingml/2006/main">
-              <a:graphicData uri="http://schemas.openxmlformats.org/drawingml/2006/picture">
-                <pic:pic xmlns:pic="http://schemas.openxmlformats.org/drawingml/2006/picture">
-                  <pic:nvPicPr>
-                    <pic:cNvPr id="1" name=""/>
-                    <pic:cNvPicPr/>
-                  </pic:nvPicPr>
-                  <pic:blipFill>
-                    <a:blip r:embed="rId40"/>
-                    <a:stretch>
-                      <a:fillRect/>
-                    </a:stretch>
-                  </pic:blipFill>
-                  <pic:spPr>
-                    <a:xfrm>
-                      <a:off x="0" y="0"/>
-                      <a:ext cx="5760720" cy="3955415"/>
-                    </a:xfrm>
-                    <a:prstGeom prst="rect">
-                      <a:avLst/>
-                    </a:prstGeom>
-                  </pic:spPr>
-                </pic:pic>
-              </a:graphicData>
-            </a:graphic>
-          </wp:inline>
-        </w:drawing>
-      </w:r>
-      <w:r>
-        <w:rPr>
-          <w:noProof/>
-        </w:rPr>
-        <w:lastRenderedPageBreak/>
-        <w:drawing>
-          <wp:inline distT="0" distB="0" distL="0" distR="0" wp14:anchorId="7A60D8B9" wp14:editId="0C9E5A3E">
-            <wp:extent cx="5760720" cy="4775835"/>
-            <wp:effectExtent l="0" t="0" r="0" b="5715"/>
-            <wp:docPr id="133" name="Image 133"/>
-            <wp:cNvGraphicFramePr>
-              <a:graphicFrameLocks xmlns:a="http://schemas.openxmlformats.org/drawingml/2006/main" noChangeAspect="1"/>
-            </wp:cNvGraphicFramePr>
-            <a:graphic xmlns:a="http://schemas.openxmlformats.org/drawingml/2006/main">
-              <a:graphicData uri="http://schemas.openxmlformats.org/drawingml/2006/picture">
-                <pic:pic xmlns:pic="http://schemas.openxmlformats.org/drawingml/2006/picture">
-                  <pic:nvPicPr>
-                    <pic:cNvPr id="1" name=""/>
-                    <pic:cNvPicPr/>
-                  </pic:nvPicPr>
-                  <pic:blipFill>
-                    <a:blip r:embed="rId41"/>
-                    <a:stretch>
-                      <a:fillRect/>
-                    </a:stretch>
-                  </pic:blipFill>
-                  <pic:spPr>
-                    <a:xfrm>
-                      <a:off x="0" y="0"/>
-                      <a:ext cx="5760720" cy="4775835"/>
-                    </a:xfrm>
-                    <a:prstGeom prst="rect">
-                      <a:avLst/>
-                    </a:prstGeom>
-                  </pic:spPr>
-                </pic:pic>
-              </a:graphicData>
-            </a:graphic>
-          </wp:inline>
-        </w:drawing>
-      </w:r>
-      <w:r>
-        <w:rPr>
-          <w:noProof/>
-        </w:rPr>
-        <w:lastRenderedPageBreak/>
-        <w:drawing>
-          <wp:inline distT="0" distB="0" distL="0" distR="0" wp14:anchorId="4AFEE6D6" wp14:editId="2BB9FB70">
-            <wp:extent cx="5760720" cy="4236085"/>
-            <wp:effectExtent l="0" t="0" r="0" b="0"/>
-            <wp:docPr id="134" name="Image 134"/>
-            <wp:cNvGraphicFramePr>
-              <a:graphicFrameLocks xmlns:a="http://schemas.openxmlformats.org/drawingml/2006/main" noChangeAspect="1"/>
-            </wp:cNvGraphicFramePr>
-            <a:graphic xmlns:a="http://schemas.openxmlformats.org/drawingml/2006/main">
-              <a:graphicData uri="http://schemas.openxmlformats.org/drawingml/2006/picture">
-                <pic:pic xmlns:pic="http://schemas.openxmlformats.org/drawingml/2006/picture">
-                  <pic:nvPicPr>
-                    <pic:cNvPr id="1" name=""/>
-                    <pic:cNvPicPr/>
-                  </pic:nvPicPr>
-                  <pic:blipFill>
-                    <a:blip r:embed="rId42"/>
-                    <a:stretch>
-                      <a:fillRect/>
-                    </a:stretch>
-                  </pic:blipFill>
-                  <pic:spPr>
-                    <a:xfrm>
-                      <a:off x="0" y="0"/>
-                      <a:ext cx="5760720" cy="4236085"/>
-                    </a:xfrm>
-                    <a:prstGeom prst="rect">
-                      <a:avLst/>
-                    </a:prstGeom>
-                  </pic:spPr>
-                </pic:pic>
-              </a:graphicData>
-            </a:graphic>
-          </wp:inline>
-        </w:drawing>
-      </w:r>
-      <w:r>
-        <w:rPr>
-          <w:noProof/>
-        </w:rPr>
-        <w:drawing>
-          <wp:inline distT="0" distB="0" distL="0" distR="0" wp14:anchorId="5B616577" wp14:editId="3BFEC049">
-            <wp:extent cx="5760720" cy="4500880"/>
-            <wp:effectExtent l="0" t="0" r="0" b="0"/>
-            <wp:docPr id="135" name="Image 135"/>
-            <wp:cNvGraphicFramePr>
-              <a:graphicFrameLocks xmlns:a="http://schemas.openxmlformats.org/drawingml/2006/main" noChangeAspect="1"/>
-            </wp:cNvGraphicFramePr>
-            <a:graphic xmlns:a="http://schemas.openxmlformats.org/drawingml/2006/main">
-              <a:graphicData uri="http://schemas.openxmlformats.org/drawingml/2006/picture">
-                <pic:pic xmlns:pic="http://schemas.openxmlformats.org/drawingml/2006/picture">
-                  <pic:nvPicPr>
-                    <pic:cNvPr id="1" name=""/>
-                    <pic:cNvPicPr/>
-                  </pic:nvPicPr>
-                  <pic:blipFill>
-                    <a:blip r:embed="rId43"/>
-                    <a:stretch>
-                      <a:fillRect/>
-                    </a:stretch>
-                  </pic:blipFill>
-                  <pic:spPr>
-                    <a:xfrm>
-                      <a:off x="0" y="0"/>
-                      <a:ext cx="5760720" cy="4500880"/>
-                    </a:xfrm>
-                    <a:prstGeom prst="rect">
-                      <a:avLst/>
-                    </a:prstGeom>
-                  </pic:spPr>
-                </pic:pic>
-              </a:graphicData>
-            </a:graphic>
-          </wp:inline>
-        </w:drawing>
-      </w:r>
-      <w:r>
-        <w:rPr>
-          <w:noProof/>
-        </w:rPr>
-        <w:lastRenderedPageBreak/>
-        <w:drawing>
-          <wp:inline distT="0" distB="0" distL="0" distR="0" wp14:anchorId="317EB5E9" wp14:editId="16DC49A0">
-            <wp:extent cx="5760720" cy="4893945"/>
-            <wp:effectExtent l="0" t="0" r="0" b="1905"/>
-            <wp:docPr id="136" name="Image 136"/>
-            <wp:cNvGraphicFramePr>
-              <a:graphicFrameLocks xmlns:a="http://schemas.openxmlformats.org/drawingml/2006/main" noChangeAspect="1"/>
-            </wp:cNvGraphicFramePr>
-            <a:graphic xmlns:a="http://schemas.openxmlformats.org/drawingml/2006/main">
-              <a:graphicData uri="http://schemas.openxmlformats.org/drawingml/2006/picture">
-                <pic:pic xmlns:pic="http://schemas.openxmlformats.org/drawingml/2006/picture">
-                  <pic:nvPicPr>
-                    <pic:cNvPr id="1" name=""/>
-                    <pic:cNvPicPr/>
-                  </pic:nvPicPr>
-                  <pic:blipFill>
-                    <a:blip r:embed="rId44"/>
-                    <a:stretch>
-                      <a:fillRect/>
-                    </a:stretch>
-                  </pic:blipFill>
-                  <pic:spPr>
-                    <a:xfrm>
-                      <a:off x="0" y="0"/>
-                      <a:ext cx="5760720" cy="4893945"/>
-                    </a:xfrm>
-                    <a:prstGeom prst="rect">
-                      <a:avLst/>
-                    </a:prstGeom>
-                  </pic:spPr>
-                </pic:pic>
-              </a:graphicData>
-            </a:graphic>
-          </wp:inline>
-        </w:drawing>
-      </w:r>
-      <w:r>
-        <w:rPr>
-          <w:noProof/>
-        </w:rPr>
-        <w:lastRenderedPageBreak/>
-        <w:drawing>
-          <wp:inline distT="0" distB="0" distL="0" distR="0" wp14:anchorId="0F253662" wp14:editId="3A0355A3">
-            <wp:extent cx="5760720" cy="4060825"/>
-            <wp:effectExtent l="0" t="0" r="0" b="0"/>
-            <wp:docPr id="137" name="Image 137"/>
-            <wp:cNvGraphicFramePr>
-              <a:graphicFrameLocks xmlns:a="http://schemas.openxmlformats.org/drawingml/2006/main" noChangeAspect="1"/>
-            </wp:cNvGraphicFramePr>
-            <a:graphic xmlns:a="http://schemas.openxmlformats.org/drawingml/2006/main">
-              <a:graphicData uri="http://schemas.openxmlformats.org/drawingml/2006/picture">
-                <pic:pic xmlns:pic="http://schemas.openxmlformats.org/drawingml/2006/picture">
-                  <pic:nvPicPr>
-                    <pic:cNvPr id="1" name=""/>
-                    <pic:cNvPicPr/>
-                  </pic:nvPicPr>
-                  <pic:blipFill>
-                    <a:blip r:embed="rId45"/>
-                    <a:stretch>
-                      <a:fillRect/>
-                    </a:stretch>
-                  </pic:blipFill>
-                  <pic:spPr>
-                    <a:xfrm>
-                      <a:off x="0" y="0"/>
-                      <a:ext cx="5760720" cy="4060825"/>
-                    </a:xfrm>
-                    <a:prstGeom prst="rect">
-                      <a:avLst/>
-                    </a:prstGeom>
-                  </pic:spPr>
-                </pic:pic>
-              </a:graphicData>
-            </a:graphic>
-          </wp:inline>
-        </w:drawing>
-      </w:r>
-      <w:r>
-        <w:rPr>
-          <w:noProof/>
-        </w:rPr>
-        <w:drawing>
-          <wp:inline distT="0" distB="0" distL="0" distR="0" wp14:anchorId="3BFB517B" wp14:editId="4EFCC41A">
-            <wp:extent cx="5760720" cy="4275455"/>
-            <wp:effectExtent l="0" t="0" r="0" b="0"/>
-            <wp:docPr id="138" name="Image 138"/>
-            <wp:cNvGraphicFramePr>
-              <a:graphicFrameLocks xmlns:a="http://schemas.openxmlformats.org/drawingml/2006/main" noChangeAspect="1"/>
-            </wp:cNvGraphicFramePr>
-            <a:graphic xmlns:a="http://schemas.openxmlformats.org/drawingml/2006/main">
-              <a:graphicData uri="http://schemas.openxmlformats.org/drawingml/2006/picture">
-                <pic:pic xmlns:pic="http://schemas.openxmlformats.org/drawingml/2006/picture">
-                  <pic:nvPicPr>
-                    <pic:cNvPr id="1" name=""/>
-                    <pic:cNvPicPr/>
-                  </pic:nvPicPr>
-                  <pic:blipFill>
-                    <a:blip r:embed="rId46"/>
-                    <a:stretch>
-                      <a:fillRect/>
-                    </a:stretch>
-                  </pic:blipFill>
-                  <pic:spPr>
-                    <a:xfrm>
-                      <a:off x="0" y="0"/>
-                      <a:ext cx="5760720" cy="4275455"/>
-                    </a:xfrm>
-                    <a:prstGeom prst="rect">
-                      <a:avLst/>
-                    </a:prstGeom>
-                  </pic:spPr>
-                </pic:pic>
-              </a:graphicData>
-            </a:graphic>
-          </wp:inline>
-        </w:drawing>
-      </w:r>
-    </w:p>
-    <w:p>
-      <w:r>
-        <w:br w:type="page"/>
-      </w:r>
-    </w:p>
-    <w:p>
-      <w:pPr>
-        <w:pStyle w:val="Titre1"/>
-        <w:rPr>
-          <w:b/>
-          <w:bCs/>
-          <w:u w:val="single"/>
-        </w:rPr>
-      </w:pPr>
-      <w:bookmarkStart w:id="7" w:name="_Toc42778791"/>
-      <w:r>
-        <w:rPr>
-          <w:b/>
-          <w:bCs/>
-          <w:u w:val="single"/>
-        </w:rPr>
-        <w:lastRenderedPageBreak/>
-        <w:t>La base de données :</w:t>
-      </w:r>
-      <w:bookmarkEnd w:id="7"/>
-    </w:p>
-    <w:p/>
-    <w:p>
-      <w:r>
-        <w:t>Voici les tables de la base de données :</w:t>
-      </w:r>
-    </w:p>
-    <w:p>
-      <w:r>
-        <w:rPr>
-          <w:noProof/>
-        </w:rPr>
-        <w:drawing>
-          <wp:inline distT="0" distB="0" distL="0" distR="0" wp14:anchorId="0D0665FC" wp14:editId="7E072B9A">
-            <wp:extent cx="5760720" cy="2755900"/>
-            <wp:effectExtent l="0" t="0" r="0" b="6350"/>
-            <wp:docPr id="139" name="Image 139"/>
-            <wp:cNvGraphicFramePr>
-              <a:graphicFrameLocks xmlns:a="http://schemas.openxmlformats.org/drawingml/2006/main" noChangeAspect="1"/>
-            </wp:cNvGraphicFramePr>
-            <a:graphic xmlns:a="http://schemas.openxmlformats.org/drawingml/2006/main">
-              <a:graphicData uri="http://schemas.openxmlformats.org/drawingml/2006/picture">
-                <pic:pic xmlns:pic="http://schemas.openxmlformats.org/drawingml/2006/picture">
-                  <pic:nvPicPr>
-                    <pic:cNvPr id="1" name=""/>
-                    <pic:cNvPicPr/>
-                  </pic:nvPicPr>
-                  <pic:blipFill>
-                    <a:blip r:embed="rId47"/>
-                    <a:stretch>
-                      <a:fillRect/>
-                    </a:stretch>
-                  </pic:blipFill>
-                  <pic:spPr>
-                    <a:xfrm>
-                      <a:off x="0" y="0"/>
-                      <a:ext cx="5760720" cy="2755900"/>
-                    </a:xfrm>
-                    <a:prstGeom prst="rect">
-                      <a:avLst/>
-                    </a:prstGeom>
-                  </pic:spPr>
-                </pic:pic>
-              </a:graphicData>
-            </a:graphic>
-          </wp:inline>
-        </w:drawing>
-      </w:r>
-    </w:p>
-    <w:p>
-      <w:r>
-        <w:t>Voici une modélisation de la base de données avec les tailles des caractères et le type de données qui seront accepté :</w:t>
-      </w:r>
-    </w:p>
-    <w:p>
-      <w:r>
-        <w:rPr>
-          <w:noProof/>
-        </w:rPr>
-        <w:drawing>
-          <wp:inline distT="0" distB="0" distL="0" distR="0" wp14:anchorId="1D72DAFC" wp14:editId="5A7E2BBD">
-            <wp:extent cx="5760720" cy="3050540"/>
-            <wp:effectExtent l="0" t="0" r="0" b="0"/>
-            <wp:docPr id="140" name="Image 140"/>
-            <wp:cNvGraphicFramePr>
-              <a:graphicFrameLocks xmlns:a="http://schemas.openxmlformats.org/drawingml/2006/main" noChangeAspect="1"/>
-            </wp:cNvGraphicFramePr>
-            <a:graphic xmlns:a="http://schemas.openxmlformats.org/drawingml/2006/main">
-              <a:graphicData uri="http://schemas.openxmlformats.org/drawingml/2006/picture">
-                <pic:pic xmlns:pic="http://schemas.openxmlformats.org/drawingml/2006/picture">
-                  <pic:nvPicPr>
-                    <pic:cNvPr id="1" name=""/>
-                    <pic:cNvPicPr/>
-                  </pic:nvPicPr>
-                  <pic:blipFill>
-                    <a:blip r:embed="rId48"/>
-                    <a:stretch>
-                      <a:fillRect/>
-                    </a:stretch>
-                  </pic:blipFill>
-                  <pic:spPr>
-                    <a:xfrm>
-                      <a:off x="0" y="0"/>
-                      <a:ext cx="5760720" cy="3050540"/>
+                      <a:ext cx="5760720" cy="2969895"/>
                     </a:xfrm>
                     <a:prstGeom prst="rect">
                       <a:avLst/>
@@ -4362,6 +3829,7 @@
     <w:rsid w:val="009E6946"/>
     <w:rsid w:val="00B54B03"/>
     <w:rsid w:val="00CF1DF1"/>
+    <w:rsid w:val="00D71603"/>
     <w:rsid w:val="00E83D17"/>
     <w:rsid w:val="00F6465A"/>
   </w:rsids>
@@ -4816,10 +4284,6 @@
     <w:name w:val="FFC2620BA6294DC5B3ACC1CFFBCEAC7E"/>
     <w:rsid w:val="005D7F81"/>
   </w:style>
-  <w:style w:type="paragraph" w:customStyle="1" w:styleId="AB5D10190F84423A83312003CA13DED7">
-    <w:name w:val="AB5D10190F84423A83312003CA13DED7"/>
-    <w:rsid w:val="005D7F81"/>
-  </w:style>
 </w:styles>
 </file>
 
@@ -5129,7 +4593,7 @@
 <CoverPageProperties xmlns="http://schemas.microsoft.com/office/2006/coverPageProps">
   <PublishDate/>
   <Abstract/>
-  <CompanyAddress>Valentine Duprez – Quentin Chéruel</CompanyAddress>
+  <CompanyAddress>Valentine Duprez – Quentin Chéruel – Romain Provoste </CompanyAddress>
   <CompanyPhone/>
   <CompanyFax/>
   <CompanyEmail/>

</xml_diff>

<commit_message>
Changement entete plus rajout liste dans admin
</commit_message>
<xml_diff>
--- a/livrable_technique.docx
+++ b/livrable_technique.docx
@@ -2332,10 +2332,10 @@
           <w:noProof/>
         </w:rPr>
         <w:drawing>
-          <wp:inline distT="0" distB="0" distL="0" distR="0" wp14:anchorId="596281DC" wp14:editId="216C8F67">
-            <wp:extent cx="5760720" cy="2326005"/>
-            <wp:effectExtent l="0" t="0" r="0" b="0"/>
-            <wp:docPr id="15" name="Image 15"/>
+          <wp:inline distT="0" distB="0" distL="0" distR="0" wp14:anchorId="34417032" wp14:editId="06471754">
+            <wp:extent cx="5760720" cy="3152775"/>
+            <wp:effectExtent l="0" t="0" r="0" b="9525"/>
+            <wp:docPr id="2" name="Image 2"/>
             <wp:cNvGraphicFramePr>
               <a:graphicFrameLocks xmlns:a="http://schemas.openxmlformats.org/drawingml/2006/main" noChangeAspect="1"/>
             </wp:cNvGraphicFramePr>
@@ -2355,7 +2355,7 @@
                   <pic:spPr>
                     <a:xfrm>
                       <a:off x="0" y="0"/>
-                      <a:ext cx="5760720" cy="2326005"/>
+                      <a:ext cx="5760720" cy="3152775"/>
                     </a:xfrm>
                     <a:prstGeom prst="rect">
                       <a:avLst/>
@@ -2655,10 +2655,10 @@
           <w:noProof/>
         </w:rPr>
         <w:drawing>
-          <wp:inline distT="0" distB="0" distL="0" distR="0" wp14:anchorId="722F15BD" wp14:editId="69FA76E3">
-            <wp:extent cx="5760720" cy="2994660"/>
-            <wp:effectExtent l="0" t="0" r="0" b="0"/>
-            <wp:docPr id="18" name="Image 18"/>
+          <wp:inline distT="0" distB="0" distL="0" distR="0" wp14:anchorId="60E78009" wp14:editId="2B825B2B">
+            <wp:extent cx="5760720" cy="3250565"/>
+            <wp:effectExtent l="0" t="0" r="0" b="6985"/>
+            <wp:docPr id="7" name="Image 7"/>
             <wp:cNvGraphicFramePr>
               <a:graphicFrameLocks xmlns:a="http://schemas.openxmlformats.org/drawingml/2006/main" noChangeAspect="1"/>
             </wp:cNvGraphicFramePr>
@@ -2678,7 +2678,7 @@
                   <pic:spPr>
                     <a:xfrm>
                       <a:off x="0" y="0"/>
-                      <a:ext cx="5760720" cy="2994660"/>
+                      <a:ext cx="5760720" cy="3250565"/>
                     </a:xfrm>
                     <a:prstGeom prst="rect">
                       <a:avLst/>
@@ -2703,10 +2703,10 @@
           <w:noProof/>
         </w:rPr>
         <w:drawing>
-          <wp:inline distT="0" distB="0" distL="0" distR="0" wp14:anchorId="35D38CBD" wp14:editId="185C7328">
-            <wp:extent cx="5760720" cy="2436495"/>
-            <wp:effectExtent l="0" t="0" r="0" b="1905"/>
-            <wp:docPr id="19" name="Image 19"/>
+          <wp:inline distT="0" distB="0" distL="0" distR="0" wp14:anchorId="0D5DB62E" wp14:editId="5E07BCC4">
+            <wp:extent cx="5760720" cy="4253865"/>
+            <wp:effectExtent l="0" t="0" r="0" b="0"/>
+            <wp:docPr id="8" name="Image 8"/>
             <wp:cNvGraphicFramePr>
               <a:graphicFrameLocks xmlns:a="http://schemas.openxmlformats.org/drawingml/2006/main" noChangeAspect="1"/>
             </wp:cNvGraphicFramePr>
@@ -2726,7 +2726,7 @@
                   <pic:spPr>
                     <a:xfrm>
                       <a:off x="0" y="0"/>
-                      <a:ext cx="5760720" cy="2436495"/>
+                      <a:ext cx="5760720" cy="4253865"/>
                     </a:xfrm>
                     <a:prstGeom prst="rect">
                       <a:avLst/>
@@ -2739,13 +2739,6 @@
         </w:drawing>
       </w:r>
     </w:p>
-    <w:p/>
-    <w:p/>
-    <w:p/>
-    <w:p/>
-    <w:p/>
-    <w:p/>
-    <w:p/>
     <w:p>
       <w:r>
         <w:lastRenderedPageBreak/>
@@ -2758,10 +2751,10 @@
           <w:noProof/>
         </w:rPr>
         <w:drawing>
-          <wp:inline distT="0" distB="0" distL="0" distR="0" wp14:anchorId="6B23F0AE" wp14:editId="45C73B17">
-            <wp:extent cx="5760720" cy="2228850"/>
-            <wp:effectExtent l="0" t="0" r="0" b="0"/>
-            <wp:docPr id="20" name="Image 20"/>
+          <wp:inline distT="0" distB="0" distL="0" distR="0" wp14:anchorId="11AAE265" wp14:editId="225D3512">
+            <wp:extent cx="5760720" cy="4490085"/>
+            <wp:effectExtent l="0" t="0" r="0" b="5715"/>
+            <wp:docPr id="9" name="Image 9"/>
             <wp:cNvGraphicFramePr>
               <a:graphicFrameLocks xmlns:a="http://schemas.openxmlformats.org/drawingml/2006/main" noChangeAspect="1"/>
             </wp:cNvGraphicFramePr>
@@ -2781,7 +2774,7 @@
                   <pic:spPr>
                     <a:xfrm>
                       <a:off x="0" y="0"/>
-                      <a:ext cx="5760720" cy="2228850"/>
+                      <a:ext cx="5760720" cy="4490085"/>
                     </a:xfrm>
                     <a:prstGeom prst="rect">
                       <a:avLst/>
@@ -2851,6 +2844,7 @@
     </w:p>
     <w:p>
       <w:r>
+        <w:lastRenderedPageBreak/>
         <w:t>L’administrateur aura</w:t>
       </w:r>
       <w:r>
@@ -2879,7 +2873,6 @@
     <w:p/>
     <w:p>
       <w:r>
-        <w:lastRenderedPageBreak/>
         <w:t>Voici une partie du script du PDF :</w:t>
       </w:r>
     </w:p>
@@ -2983,40 +2976,14 @@
     <w:p/>
     <w:p>
       <w:r>
-        <w:t>Lors de la création d’un compte établissement le mot de passe sera le nom du proviseur, exemple pour le lycée Jean Rostand :</w:t>
-      </w:r>
-    </w:p>
-    <w:p>
-      <w:r>
-        <w:t>Identifiant :</w:t>
-      </w:r>
-      <w:r>
-        <w:t xml:space="preserve"> </w:t>
+        <w:t xml:space="preserve">Lors de la création d’un compte enseignant le mot de passe sera la date de naissance de l’enseignant version américaine avec des tirets, exemple : </w:t>
+      </w:r>
+    </w:p>
+    <w:p>
+      <w:r>
+        <w:t xml:space="preserve">Identifiant : </w:t>
       </w:r>
       <w:hyperlink r:id="rId32" w:history="1">
-        <w:r>
-          <w:rPr>
-            <w:rStyle w:val="Lienhypertexte"/>
-          </w:rPr>
-          <w:t>jean.rostand@ac-caen.fr</w:t>
-        </w:r>
-      </w:hyperlink>
-    </w:p>
-    <w:p>
-      <w:r>
-        <w:t>Mot de passe : Duval-Rocher</w:t>
-      </w:r>
-    </w:p>
-    <w:p>
-      <w:r>
-        <w:t xml:space="preserve">Lors de la création d’un compte enseignant le mot de passe sera la date de naissance de l’enseignant version américaine avec des tirets, exemple : </w:t>
-      </w:r>
-    </w:p>
-    <w:p>
-      <w:r>
-        <w:t xml:space="preserve">Identifiant : </w:t>
-      </w:r>
-      <w:hyperlink r:id="rId33" w:history="1">
         <w:r>
           <w:rPr>
             <w:rStyle w:val="Lienhypertexte"/>
@@ -3029,9 +2996,6 @@
       <w:r>
         <w:t>Mot de passe : 2000-12-21</w:t>
       </w:r>
-    </w:p>
-    <w:p/>
-    <w:p>
       <w:r>
         <w:br w:type="page"/>
       </w:r>
@@ -3073,6 +3037,53 @@
             <wp:extent cx="5760720" cy="2248535"/>
             <wp:effectExtent l="0" t="0" r="0" b="0"/>
             <wp:docPr id="147" name="Image 147"/>
+            <wp:cNvGraphicFramePr>
+              <a:graphicFrameLocks xmlns:a="http://schemas.openxmlformats.org/drawingml/2006/main" noChangeAspect="1"/>
+            </wp:cNvGraphicFramePr>
+            <a:graphic xmlns:a="http://schemas.openxmlformats.org/drawingml/2006/main">
+              <a:graphicData uri="http://schemas.openxmlformats.org/drawingml/2006/picture">
+                <pic:pic xmlns:pic="http://schemas.openxmlformats.org/drawingml/2006/picture">
+                  <pic:nvPicPr>
+                    <pic:cNvPr id="1" name=""/>
+                    <pic:cNvPicPr/>
+                  </pic:nvPicPr>
+                  <pic:blipFill>
+                    <a:blip r:embed="rId33"/>
+                    <a:stretch>
+                      <a:fillRect/>
+                    </a:stretch>
+                  </pic:blipFill>
+                  <pic:spPr>
+                    <a:xfrm>
+                      <a:off x="0" y="0"/>
+                      <a:ext cx="5760720" cy="2248535"/>
+                    </a:xfrm>
+                    <a:prstGeom prst="rect">
+                      <a:avLst/>
+                    </a:prstGeom>
+                  </pic:spPr>
+                </pic:pic>
+              </a:graphicData>
+            </a:graphic>
+          </wp:inline>
+        </w:drawing>
+      </w:r>
+    </w:p>
+    <w:p>
+      <w:r>
+        <w:t>Voici une modélisation de la base de données avec les tailles des caractères et le type de données qui seront accepté :</w:t>
+      </w:r>
+    </w:p>
+    <w:p>
+      <w:r>
+        <w:rPr>
+          <w:noProof/>
+        </w:rPr>
+        <w:drawing>
+          <wp:inline distT="0" distB="0" distL="0" distR="0" wp14:anchorId="3CFFFFD4" wp14:editId="7BBD03B6">
+            <wp:extent cx="5760720" cy="2969895"/>
+            <wp:effectExtent l="0" t="0" r="0" b="1905"/>
+            <wp:docPr id="148" name="Image 148"/>
             <wp:cNvGraphicFramePr>
               <a:graphicFrameLocks xmlns:a="http://schemas.openxmlformats.org/drawingml/2006/main" noChangeAspect="1"/>
             </wp:cNvGraphicFramePr>
@@ -3092,53 +3103,6 @@
                   <pic:spPr>
                     <a:xfrm>
                       <a:off x="0" y="0"/>
-                      <a:ext cx="5760720" cy="2248535"/>
-                    </a:xfrm>
-                    <a:prstGeom prst="rect">
-                      <a:avLst/>
-                    </a:prstGeom>
-                  </pic:spPr>
-                </pic:pic>
-              </a:graphicData>
-            </a:graphic>
-          </wp:inline>
-        </w:drawing>
-      </w:r>
-    </w:p>
-    <w:p>
-      <w:r>
-        <w:t>Voici une modélisation de la base de données avec les tailles des caractères et le type de données qui seront accepté :</w:t>
-      </w:r>
-    </w:p>
-    <w:p>
-      <w:r>
-        <w:rPr>
-          <w:noProof/>
-        </w:rPr>
-        <w:drawing>
-          <wp:inline distT="0" distB="0" distL="0" distR="0" wp14:anchorId="3CFFFFD4" wp14:editId="7BBD03B6">
-            <wp:extent cx="5760720" cy="2969895"/>
-            <wp:effectExtent l="0" t="0" r="0" b="1905"/>
-            <wp:docPr id="148" name="Image 148"/>
-            <wp:cNvGraphicFramePr>
-              <a:graphicFrameLocks xmlns:a="http://schemas.openxmlformats.org/drawingml/2006/main" noChangeAspect="1"/>
-            </wp:cNvGraphicFramePr>
-            <a:graphic xmlns:a="http://schemas.openxmlformats.org/drawingml/2006/main">
-              <a:graphicData uri="http://schemas.openxmlformats.org/drawingml/2006/picture">
-                <pic:pic xmlns:pic="http://schemas.openxmlformats.org/drawingml/2006/picture">
-                  <pic:nvPicPr>
-                    <pic:cNvPr id="1" name=""/>
-                    <pic:cNvPicPr/>
-                  </pic:nvPicPr>
-                  <pic:blipFill>
-                    <a:blip r:embed="rId35"/>
-                    <a:stretch>
-                      <a:fillRect/>
-                    </a:stretch>
-                  </pic:blipFill>
-                  <pic:spPr>
-                    <a:xfrm>
-                      <a:off x="0" y="0"/>
                       <a:ext cx="5760720" cy="2969895"/>
                     </a:xfrm>
                     <a:prstGeom prst="rect">
@@ -3155,7 +3119,64 @@
         <w:t xml:space="preserve"> </w:t>
       </w:r>
     </w:p>
-    <w:p/>
+    <w:p>
+      <w:r>
+        <w:br w:type="page"/>
+      </w:r>
+    </w:p>
+    <w:p>
+      <w:pPr>
+        <w:pStyle w:val="Titre1"/>
+        <w:rPr>
+          <w:b/>
+          <w:bCs/>
+          <w:u w:val="single"/>
+        </w:rPr>
+      </w:pPr>
+      <w:r>
+        <w:rPr>
+          <w:b/>
+          <w:bCs/>
+          <w:u w:val="single"/>
+        </w:rPr>
+        <w:lastRenderedPageBreak/>
+        <w:t>Exportation du code</w:t>
+      </w:r>
+      <w:r>
+        <w:rPr>
+          <w:b/>
+          <w:bCs/>
+          <w:u w:val="single"/>
+        </w:rPr>
+        <w:t> :</w:t>
+      </w:r>
+    </w:p>
+    <w:p>
+      <w:pPr>
+        <w:rPr>
+          <w:b/>
+          <w:bCs/>
+          <w:u w:val="single"/>
+        </w:rPr>
+      </w:pPr>
+    </w:p>
+    <w:p>
+      <w:r>
+        <w:t>Si l’application web vient à être exporté dans d’autres établissement, il conviendra de changer le logo depuis le dossiers image en donnant exactement le même nom et la même extension à l’image, ensuite pour la création de compte, vous devrait vous connecter avec le compte admin par défaut, ensuite crée votre établissement, aller voir l’id de votre établissement dans la bdd et ensuite changer dans la fonction « </w:t>
+      </w:r>
+      <w:r>
+        <w:t>getAddTravailler($TRA_ENS)</w:t>
+      </w:r>
+      <w:r>
+        <w:t> » la ligne « </w:t>
+      </w:r>
+      <w:r>
+        <w:t>$req-&gt;bindValue(':uti_eta', 8, PDO::PARAM_INT);</w:t>
+      </w:r>
+      <w:r>
+        <w:t> » remplacer le 8 par l’id de votre établissement.</w:t>
+      </w:r>
+    </w:p>
     <w:sectPr>
       <w:pgSz w:w="11906" w:h="16838"/>
       <w:pgMar w:top="1417" w:right="1417" w:bottom="1417" w:left="1417" w:header="708" w:footer="708" w:gutter="0"/>
@@ -3827,6 +3848,7 @@
     <w:rsid w:val="007276BD"/>
     <w:rsid w:val="007A417B"/>
     <w:rsid w:val="009E6946"/>
+    <w:rsid w:val="00AC344C"/>
     <w:rsid w:val="00B54B03"/>
     <w:rsid w:val="00CF1DF1"/>
     <w:rsid w:val="00D71603"/>

</xml_diff>

<commit_message>
Modification des vue pour une meilleures UX
</commit_message>
<xml_diff>
--- a/livrable_technique.docx
+++ b/livrable_technique.docx
@@ -352,13 +352,49 @@
                                       <w:rPr>
                                         <w:color w:val="4472C4" w:themeColor="accent1"/>
                                       </w:rPr>
-                                      <w:t>Valentine Duprez – Quentin Chéruel</w:t>
+                                      <w:t xml:space="preserve">Valentine </w:t>
                                     </w:r>
+                                    <w:proofErr w:type="spellStart"/>
                                     <w:r>
                                       <w:rPr>
                                         <w:color w:val="4472C4" w:themeColor="accent1"/>
                                       </w:rPr>
-                                      <w:t xml:space="preserve"> – Romain Provoste </w:t>
+                                      <w:t>Duprez</w:t>
+                                    </w:r>
+                                    <w:proofErr w:type="spellEnd"/>
+                                    <w:r>
+                                      <w:rPr>
+                                        <w:color w:val="4472C4" w:themeColor="accent1"/>
+                                      </w:rPr>
+                                      <w:t xml:space="preserve"> – Quentin </w:t>
+                                    </w:r>
+                                    <w:proofErr w:type="spellStart"/>
+                                    <w:r>
+                                      <w:rPr>
+                                        <w:color w:val="4472C4" w:themeColor="accent1"/>
+                                      </w:rPr>
+                                      <w:t>Chéruel</w:t>
+                                    </w:r>
+                                    <w:proofErr w:type="spellEnd"/>
+                                    <w:r>
+                                      <w:rPr>
+                                        <w:color w:val="4472C4" w:themeColor="accent1"/>
+                                      </w:rPr>
+                                      <w:t xml:space="preserve"> – Romain </w:t>
+                                    </w:r>
+                                    <w:proofErr w:type="spellStart"/>
+                                    <w:r>
+                                      <w:rPr>
+                                        <w:color w:val="4472C4" w:themeColor="accent1"/>
+                                      </w:rPr>
+                                      <w:t>Provoste</w:t>
+                                    </w:r>
+                                    <w:proofErr w:type="spellEnd"/>
+                                    <w:r>
+                                      <w:rPr>
+                                        <w:color w:val="4472C4" w:themeColor="accent1"/>
+                                      </w:rPr>
+                                      <w:t xml:space="preserve"> </w:t>
                                     </w:r>
                                   </w:sdtContent>
                                 </w:sdt>
@@ -461,13 +497,49 @@
                                 <w:rPr>
                                   <w:color w:val="4472C4" w:themeColor="accent1"/>
                                 </w:rPr>
-                                <w:t>Valentine Duprez – Quentin Chéruel</w:t>
+                                <w:t xml:space="preserve">Valentine </w:t>
                               </w:r>
+                              <w:proofErr w:type="spellStart"/>
                               <w:r>
                                 <w:rPr>
                                   <w:color w:val="4472C4" w:themeColor="accent1"/>
                                 </w:rPr>
-                                <w:t xml:space="preserve"> – Romain Provoste </w:t>
+                                <w:t>Duprez</w:t>
+                              </w:r>
+                              <w:proofErr w:type="spellEnd"/>
+                              <w:r>
+                                <w:rPr>
+                                  <w:color w:val="4472C4" w:themeColor="accent1"/>
+                                </w:rPr>
+                                <w:t xml:space="preserve"> – Quentin </w:t>
+                              </w:r>
+                              <w:proofErr w:type="spellStart"/>
+                              <w:r>
+                                <w:rPr>
+                                  <w:color w:val="4472C4" w:themeColor="accent1"/>
+                                </w:rPr>
+                                <w:t>Chéruel</w:t>
+                              </w:r>
+                              <w:proofErr w:type="spellEnd"/>
+                              <w:r>
+                                <w:rPr>
+                                  <w:color w:val="4472C4" w:themeColor="accent1"/>
+                                </w:rPr>
+                                <w:t xml:space="preserve"> – Romain </w:t>
+                              </w:r>
+                              <w:proofErr w:type="spellStart"/>
+                              <w:r>
+                                <w:rPr>
+                                  <w:color w:val="4472C4" w:themeColor="accent1"/>
+                                </w:rPr>
+                                <w:t>Provoste</w:t>
+                              </w:r>
+                              <w:proofErr w:type="spellEnd"/>
+                              <w:r>
+                                <w:rPr>
+                                  <w:color w:val="4472C4" w:themeColor="accent1"/>
+                                </w:rPr>
+                                <w:t xml:space="preserve"> </w:t>
                               </w:r>
                             </w:sdtContent>
                           </w:sdt>
@@ -537,7 +609,7 @@
           <w:r>
             <w:fldChar w:fldCharType="separate"/>
           </w:r>
-          <w:hyperlink w:anchor="_Toc42778784" w:history="1">
+          <w:hyperlink w:anchor="_Toc64554674" w:history="1">
             <w:r>
               <w:rPr>
                 <w:rStyle w:val="Lienhypertexte"/>
@@ -566,7 +638,7 @@
                 <w:noProof/>
                 <w:webHidden/>
               </w:rPr>
-              <w:instrText xml:space="preserve"> PAGEREF _Toc42778784 \h </w:instrText>
+              <w:instrText xml:space="preserve"> PAGEREF _Toc64554674 \h </w:instrText>
             </w:r>
             <w:r>
               <w:rPr>
@@ -609,7 +681,7 @@
               <w:lang w:eastAsia="fr-FR"/>
             </w:rPr>
           </w:pPr>
-          <w:hyperlink w:anchor="_Toc42778785" w:history="1">
+          <w:hyperlink w:anchor="_Toc64554675" w:history="1">
             <w:r>
               <w:rPr>
                 <w:rStyle w:val="Lienhypertexte"/>
@@ -638,7 +710,7 @@
                 <w:noProof/>
                 <w:webHidden/>
               </w:rPr>
-              <w:instrText xml:space="preserve"> PAGEREF _Toc42778785 \h </w:instrText>
+              <w:instrText xml:space="preserve"> PAGEREF _Toc64554675 \h </w:instrText>
             </w:r>
             <w:r>
               <w:rPr>
@@ -681,7 +753,7 @@
               <w:lang w:eastAsia="fr-FR"/>
             </w:rPr>
           </w:pPr>
-          <w:hyperlink w:anchor="_Toc42778786" w:history="1">
+          <w:hyperlink w:anchor="_Toc64554676" w:history="1">
             <w:r>
               <w:rPr>
                 <w:rStyle w:val="Lienhypertexte"/>
@@ -710,7 +782,7 @@
                 <w:noProof/>
                 <w:webHidden/>
               </w:rPr>
-              <w:instrText xml:space="preserve"> PAGEREF _Toc42778786 \h </w:instrText>
+              <w:instrText xml:space="preserve"> PAGEREF _Toc64554676 \h </w:instrText>
             </w:r>
             <w:r>
               <w:rPr>
@@ -753,7 +825,7 @@
               <w:lang w:eastAsia="fr-FR"/>
             </w:rPr>
           </w:pPr>
-          <w:hyperlink w:anchor="_Toc42778787" w:history="1">
+          <w:hyperlink w:anchor="_Toc64554677" w:history="1">
             <w:r>
               <w:rPr>
                 <w:rStyle w:val="Lienhypertexte"/>
@@ -782,7 +854,7 @@
                 <w:noProof/>
                 <w:webHidden/>
               </w:rPr>
-              <w:instrText xml:space="preserve"> PAGEREF _Toc42778787 \h </w:instrText>
+              <w:instrText xml:space="preserve"> PAGEREF _Toc64554677 \h </w:instrText>
             </w:r>
             <w:r>
               <w:rPr>
@@ -802,7 +874,7 @@
                 <w:noProof/>
                 <w:webHidden/>
               </w:rPr>
-              <w:t>11</w:t>
+              <w:t>12</w:t>
             </w:r>
             <w:r>
               <w:rPr>
@@ -825,7 +897,7 @@
               <w:lang w:eastAsia="fr-FR"/>
             </w:rPr>
           </w:pPr>
-          <w:hyperlink w:anchor="_Toc42778788" w:history="1">
+          <w:hyperlink w:anchor="_Toc64554678" w:history="1">
             <w:r>
               <w:rPr>
                 <w:rStyle w:val="Lienhypertexte"/>
@@ -854,7 +926,7 @@
                 <w:noProof/>
                 <w:webHidden/>
               </w:rPr>
-              <w:instrText xml:space="preserve"> PAGEREF _Toc42778788 \h </w:instrText>
+              <w:instrText xml:space="preserve"> PAGEREF _Toc64554678 \h </w:instrText>
             </w:r>
             <w:r>
               <w:rPr>
@@ -874,7 +946,7 @@
                 <w:noProof/>
                 <w:webHidden/>
               </w:rPr>
-              <w:t>15</w:t>
+              <w:t>16</w:t>
             </w:r>
             <w:r>
               <w:rPr>
@@ -897,7 +969,7 @@
               <w:lang w:eastAsia="fr-FR"/>
             </w:rPr>
           </w:pPr>
-          <w:hyperlink w:anchor="_Toc42778789" w:history="1">
+          <w:hyperlink w:anchor="_Toc64554679" w:history="1">
             <w:r>
               <w:rPr>
                 <w:rStyle w:val="Lienhypertexte"/>
@@ -926,7 +998,7 @@
                 <w:noProof/>
                 <w:webHidden/>
               </w:rPr>
-              <w:instrText xml:space="preserve"> PAGEREF _Toc42778789 \h </w:instrText>
+              <w:instrText xml:space="preserve"> PAGEREF _Toc64554679 \h </w:instrText>
             </w:r>
             <w:r>
               <w:rPr>
@@ -946,7 +1018,7 @@
                 <w:noProof/>
                 <w:webHidden/>
               </w:rPr>
-              <w:t>18</w:t>
+              <w:t>19</w:t>
             </w:r>
             <w:r>
               <w:rPr>
@@ -969,7 +1041,7 @@
               <w:lang w:eastAsia="fr-FR"/>
             </w:rPr>
           </w:pPr>
-          <w:hyperlink w:anchor="_Toc42778790" w:history="1">
+          <w:hyperlink w:anchor="_Toc64554680" w:history="1">
             <w:r>
               <w:rPr>
                 <w:rStyle w:val="Lienhypertexte"/>
@@ -977,7 +1049,7 @@
                 <w:bCs/>
                 <w:noProof/>
               </w:rPr>
-              <w:t>La maquette :</w:t>
+              <w:t>La base de données :</w:t>
             </w:r>
             <w:r>
               <w:rPr>
@@ -998,7 +1070,7 @@
                 <w:noProof/>
                 <w:webHidden/>
               </w:rPr>
-              <w:instrText xml:space="preserve"> PAGEREF _Toc42778790 \h </w:instrText>
+              <w:instrText xml:space="preserve"> PAGEREF _Toc64554680 \h </w:instrText>
             </w:r>
             <w:r>
               <w:rPr>
@@ -1018,7 +1090,7 @@
                 <w:noProof/>
                 <w:webHidden/>
               </w:rPr>
-              <w:t>19</w:t>
+              <w:t>20</w:t>
             </w:r>
             <w:r>
               <w:rPr>
@@ -1041,7 +1113,7 @@
               <w:lang w:eastAsia="fr-FR"/>
             </w:rPr>
           </w:pPr>
-          <w:hyperlink w:anchor="_Toc42778791" w:history="1">
+          <w:hyperlink w:anchor="_Toc64554681" w:history="1">
             <w:r>
               <w:rPr>
                 <w:rStyle w:val="Lienhypertexte"/>
@@ -1049,7 +1121,7 @@
                 <w:bCs/>
                 <w:noProof/>
               </w:rPr>
-              <w:t>La base de données :</w:t>
+              <w:t>Exportation du code :</w:t>
             </w:r>
             <w:r>
               <w:rPr>
@@ -1070,7 +1142,7 @@
                 <w:noProof/>
                 <w:webHidden/>
               </w:rPr>
-              <w:instrText xml:space="preserve"> PAGEREF _Toc42778791 \h </w:instrText>
+              <w:instrText xml:space="preserve"> PAGEREF _Toc64554681 \h </w:instrText>
             </w:r>
             <w:r>
               <w:rPr>
@@ -1090,7 +1162,7 @@
                 <w:noProof/>
                 <w:webHidden/>
               </w:rPr>
-              <w:t>30</w:t>
+              <w:t>21</w:t>
             </w:r>
             <w:r>
               <w:rPr>
@@ -1126,7 +1198,7 @@
           <w:u w:val="single"/>
         </w:rPr>
       </w:pPr>
-      <w:bookmarkStart w:id="0" w:name="_Toc42778784"/>
+      <w:bookmarkStart w:id="0" w:name="_Toc64554674"/>
       <w:r>
         <w:rPr>
           <w:b/>
@@ -1191,7 +1263,7 @@
           <w:u w:val="single"/>
         </w:rPr>
       </w:pPr>
-      <w:bookmarkStart w:id="1" w:name="_Toc42778785"/>
+      <w:bookmarkStart w:id="1" w:name="_Toc64554675"/>
       <w:r>
         <w:rPr>
           <w:b/>
@@ -1298,7 +1370,15 @@
     </w:p>
     <w:p>
       <w:r>
-        <w:t>Le dossier css permet d’affiche le design des pages.</w:t>
+        <w:t xml:space="preserve">Le dossier </w:t>
+      </w:r>
+      <w:proofErr w:type="spellStart"/>
+      <w:r>
+        <w:t>css</w:t>
+      </w:r>
+      <w:proofErr w:type="spellEnd"/>
+      <w:r>
+        <w:t xml:space="preserve"> permet d’affiche le design des pages.</w:t>
       </w:r>
     </w:p>
     <w:p/>
@@ -1316,7 +1396,7 @@
           <w:u w:val="single"/>
         </w:rPr>
       </w:pPr>
-      <w:bookmarkStart w:id="2" w:name="_Toc42778786"/>
+      <w:bookmarkStart w:id="2" w:name="_Toc64554676"/>
       <w:r>
         <w:rPr>
           <w:b/>
@@ -1392,7 +1472,15 @@
     <w:p>
       <w:r>
         <w:lastRenderedPageBreak/>
-        <w:t>Voici le contenu de « bd.etablissement.inc.php » :</w:t>
+        <w:t>Voici le contenu de « </w:t>
+      </w:r>
+      <w:proofErr w:type="spellStart"/>
+      <w:r>
+        <w:t>bd.etablissement.inc.php</w:t>
+      </w:r>
+      <w:proofErr w:type="spellEnd"/>
+      <w:r>
+        <w:t> » :</w:t>
       </w:r>
     </w:p>
     <w:p>
@@ -1525,7 +1613,15 @@
     <w:p/>
     <w:p>
       <w:r>
-        <w:t xml:space="preserve">La fonction getEtablissement permet de récupérer </w:t>
+        <w:t xml:space="preserve">La fonction </w:t>
+      </w:r>
+      <w:proofErr w:type="spellStart"/>
+      <w:r>
+        <w:t>getEtablissement</w:t>
+      </w:r>
+      <w:proofErr w:type="spellEnd"/>
+      <w:r>
+        <w:t xml:space="preserve"> permet de récupérer </w:t>
       </w:r>
       <w:r>
         <w:t>tous</w:t>
@@ -1540,7 +1636,23 @@
         <w:t xml:space="preserve"> select</w:t>
       </w:r>
       <w:r>
-        <w:t xml:space="preserve"> * from etablissement"</w:t>
+        <w:t xml:space="preserve"> * </w:t>
+      </w:r>
+      <w:proofErr w:type="spellStart"/>
+      <w:r>
+        <w:t>from</w:t>
+      </w:r>
+      <w:proofErr w:type="spellEnd"/>
+      <w:r>
+        <w:t xml:space="preserve"> </w:t>
+      </w:r>
+      <w:proofErr w:type="spellStart"/>
+      <w:r>
+        <w:t>etablissement</w:t>
+      </w:r>
+      <w:proofErr w:type="spellEnd"/>
+      <w:r>
+        <w:t>"</w:t>
       </w:r>
       <w:r>
         <w:t xml:space="preserve"> qui permet de tout sélection dans la BDD, on peut voir dans cette fonction que le résultat qui nous sera retourné sera sous forme de tableau</w:t>
@@ -1555,7 +1667,28 @@
         <w:t> </w:t>
       </w:r>
       <w:r>
-        <w:t>$resultat = array();</w:t>
+        <w:t>$</w:t>
+      </w:r>
+      <w:proofErr w:type="spellStart"/>
+      <w:r>
+        <w:t>resultat</w:t>
+      </w:r>
+      <w:proofErr w:type="spellEnd"/>
+      <w:r>
+        <w:t xml:space="preserve"> = </w:t>
+      </w:r>
+      <w:proofErr w:type="spellStart"/>
+      <w:proofErr w:type="gramStart"/>
+      <w:r>
+        <w:t>array</w:t>
+      </w:r>
+      <w:proofErr w:type="spellEnd"/>
+      <w:r>
+        <w:t>(</w:t>
+      </w:r>
+      <w:proofErr w:type="gramEnd"/>
+      <w:r>
+        <w:t>);</w:t>
       </w:r>
       <w:r>
         <w:t> ».</w:t>
@@ -1565,8 +1698,13 @@
       <w:r>
         <w:t xml:space="preserve">La fonction </w:t>
       </w:r>
-      <w:r>
-        <w:t>getEtablissementById($ETA_ID)</w:t>
+      <w:proofErr w:type="spellStart"/>
+      <w:r>
+        <w:t>getEtablissementById</w:t>
+      </w:r>
+      <w:proofErr w:type="spellEnd"/>
+      <w:r>
+        <w:t>($ETA_ID)</w:t>
       </w:r>
       <w:r>
         <w:t xml:space="preserve"> permet de récupérer </w:t>
@@ -1575,7 +1713,15 @@
         <w:t>toutes les données</w:t>
       </w:r>
       <w:r>
-        <w:t xml:space="preserve"> selon l’id de l’établissement sélectionner dans un formulair</w:t>
+        <w:t xml:space="preserve"> selon </w:t>
+      </w:r>
+      <w:proofErr w:type="spellStart"/>
+      <w:r>
+        <w:t>l’id</w:t>
+      </w:r>
+      <w:proofErr w:type="spellEnd"/>
+      <w:r>
+        <w:t xml:space="preserve"> de l’établissement sélectionner dans un formulair</w:t>
       </w:r>
       <w:r>
         <w:t>e.</w:t>
@@ -1586,7 +1732,28 @@
         <w:t>« </w:t>
       </w:r>
       <w:r>
-        <w:t>$req-&gt;bindValue(':ETA_ID', $ETA_ID, PDO::PARAM_</w:t>
+        <w:t>$</w:t>
+      </w:r>
+      <w:proofErr w:type="spellStart"/>
+      <w:r>
+        <w:t>req</w:t>
+      </w:r>
+      <w:proofErr w:type="spellEnd"/>
+      <w:r>
+        <w:t>-&gt;</w:t>
+      </w:r>
+      <w:proofErr w:type="spellStart"/>
+      <w:proofErr w:type="gramStart"/>
+      <w:r>
+        <w:t>bindValue</w:t>
+      </w:r>
+      <w:proofErr w:type="spellEnd"/>
+      <w:r>
+        <w:t>(</w:t>
+      </w:r>
+      <w:proofErr w:type="gramEnd"/>
+      <w:r>
+        <w:t>':ETA_ID', $ETA_ID, PDO::PARAM_</w:t>
       </w:r>
       <w:r>
         <w:t>INT</w:t>
@@ -1613,7 +1780,15 @@
         <w:t xml:space="preserve">qui sera saisie comme étant de type </w:t>
       </w:r>
       <w:r>
-        <w:t>« integer »</w:t>
+        <w:t>« </w:t>
+      </w:r>
+      <w:proofErr w:type="spellStart"/>
+      <w:r>
+        <w:t>integer</w:t>
+      </w:r>
+      <w:proofErr w:type="spellEnd"/>
+      <w:r>
+        <w:t> »</w:t>
       </w:r>
       <w:r>
         <w:t>.</w:t>
@@ -1624,7 +1799,15 @@
         <w:t>La fonction</w:t>
       </w:r>
       <w:r>
-        <w:t xml:space="preserve"> getEtablissementByUtilMail($UTIL_MAIL)</w:t>
+        <w:t xml:space="preserve"> </w:t>
+      </w:r>
+      <w:proofErr w:type="spellStart"/>
+      <w:r>
+        <w:t>getEtablissementByUtilMail</w:t>
+      </w:r>
+      <w:proofErr w:type="spellEnd"/>
+      <w:r>
+        <w:t>($UTIL_MAIL)</w:t>
       </w:r>
       <w:r>
         <w:t xml:space="preserve"> fonctionne de la même manière que la précédente sauf que </w:t>
@@ -1661,8 +1844,26 @@
       <w:r>
         <w:t> </w:t>
       </w:r>
-      <w:r>
-        <w:t>function getAddEtablissement($ETA_NOM, $ETA_VILLE, $ETA_ADRESSE, $ETA_CP, $ETA_MAIL, $ETA_PROVCIVIL, $ETA_PROVNOM, $ETA_PROVPRENOM, $ETA_TEL)</w:t>
+      <w:proofErr w:type="spellStart"/>
+      <w:r>
+        <w:t>function</w:t>
+      </w:r>
+      <w:proofErr w:type="spellEnd"/>
+      <w:r>
+        <w:t xml:space="preserve"> </w:t>
+      </w:r>
+      <w:proofErr w:type="spellStart"/>
+      <w:proofErr w:type="gramStart"/>
+      <w:r>
+        <w:t>getAddEtablissement</w:t>
+      </w:r>
+      <w:proofErr w:type="spellEnd"/>
+      <w:r>
+        <w:t>(</w:t>
+      </w:r>
+      <w:proofErr w:type="gramEnd"/>
+      <w:r>
+        <w:t>$ETA_NOM, $ETA_VILLE, $ETA_ADRESSE, $ETA_CP, $ETA_MAIL, $ETA_PROVCIVIL, $ETA_PROVNOM, $ETA_PROVPRENOM, $ETA_TEL)</w:t>
       </w:r>
       <w:r>
         <w:t> »</w:t>
@@ -1680,10 +1881,42 @@
     <w:p>
       <w:r>
         <w:lastRenderedPageBreak/>
-        <w:t>Ensuite, on exécute la requête sql « </w:t>
-      </w:r>
-      <w:r>
-        <w:t>insert into etablissement (ETA_NOM,ETA_VILLE,ETA_ADRESSE,ETA_CP,ETA_MAIL,ETA_PROVCIVIL,ETA_PROVNOM,ETA_PROVPRENOM,ETA_TEL) values(:ETA_NOM,:ETA_VILLE,:ETA_ADRESSE,:ETA_CP,:ETA_MAIL,:ETA_PROVCIVIL,:ETA_PROVNOM,:ETA_PROVPRENOM,:ETA_TEL)</w:t>
+        <w:t xml:space="preserve">Ensuite, on exécute la requête </w:t>
+      </w:r>
+      <w:proofErr w:type="spellStart"/>
+      <w:r>
+        <w:t>sql</w:t>
+      </w:r>
+      <w:proofErr w:type="spellEnd"/>
+      <w:r>
+        <w:t xml:space="preserve"> « </w:t>
+      </w:r>
+      <w:r>
+        <w:t xml:space="preserve">insert </w:t>
+      </w:r>
+      <w:proofErr w:type="spellStart"/>
+      <w:r>
+        <w:t>into</w:t>
+      </w:r>
+      <w:proofErr w:type="spellEnd"/>
+      <w:r>
+        <w:t xml:space="preserve"> </w:t>
+      </w:r>
+      <w:proofErr w:type="spellStart"/>
+      <w:r>
+        <w:t>etablissement</w:t>
+      </w:r>
+      <w:proofErr w:type="spellEnd"/>
+      <w:r>
+        <w:t xml:space="preserve"> (ETA_</w:t>
+      </w:r>
+      <w:proofErr w:type="gramStart"/>
+      <w:r>
+        <w:t>NOM,ETA</w:t>
+      </w:r>
+      <w:proofErr w:type="gramEnd"/>
+      <w:r>
+        <w:t>_VILLE,ETA_ADRESSE,ETA_CP,ETA_MAIL,ETA_PROVCIVIL,ETA_PROVNOM,ETA_PROVPRENOM,ETA_TEL) values(:ETA_NOM,:ETA_VILLE,:ETA_ADRESSE,:ETA_CP,:ETA_MAIL,:ETA_PROVCIVIL,:ETA_PROVNOM,:ETA_PROVPRENOM,:ETA_TEL)</w:t>
       </w:r>
       <w:r>
         <w:t> » qui permet l’ajout dans la BDD.</w:t>
@@ -1694,8 +1927,13 @@
       <w:r>
         <w:t>La fonction de suppression « </w:t>
       </w:r>
-      <w:r>
-        <w:t>getDelEtablissement($ETA_ID)</w:t>
+      <w:proofErr w:type="spellStart"/>
+      <w:r>
+        <w:t>getDelEtablissement</w:t>
+      </w:r>
+      <w:proofErr w:type="spellEnd"/>
+      <w:r>
+        <w:t>($ETA_ID)</w:t>
       </w:r>
       <w:r>
         <w:t> » va prendre en paramètre la clé primaire et va exécuter la requête SQL permettant la suppression.</w:t>
@@ -1706,7 +1944,15 @@
         <w:t>Pour finir la dernière requête « </w:t>
       </w:r>
       <w:r>
-        <w:t>getUpdateEtablissement($ETA_NOM,$ETA_VILLE,$ETA_ADRESSE,$ETA_CP,$ETA_MAIL,$ETA_PROVCIVIL,$ETA_PROVNOM,$ETA_PROVPRENOM,$ETA_TEL,$ETA_ID)</w:t>
+        <w:t>getUpdateEtablissement($ETA_</w:t>
+      </w:r>
+      <w:proofErr w:type="gramStart"/>
+      <w:r>
+        <w:t>NOM,$</w:t>
+      </w:r>
+      <w:proofErr w:type="gramEnd"/>
+      <w:r>
+        <w:t>ETA_VILLE,$ETA_ADRESSE,$ETA_CP,$ETA_MAIL,$ETA_PROVCIVIL,$ETA_PROVNOM,$ETA_PROVPRENOM,$ETA_TEL,$ETA_ID)</w:t>
       </w:r>
       <w:r>
         <w:t xml:space="preserve"> » qui va permettre de modifier les données selon la clé primaire </w:t>
@@ -1756,8 +2002,13 @@
       <w:r>
         <w:t xml:space="preserve">Pour </w:t>
       </w:r>
-      <w:r>
-        <w:t>pdfLycee.inc.php on</w:t>
+      <w:proofErr w:type="spellStart"/>
+      <w:r>
+        <w:t>pdfLycee.inc.php</w:t>
+      </w:r>
+      <w:proofErr w:type="spellEnd"/>
+      <w:r>
+        <w:t xml:space="preserve"> on</w:t>
       </w:r>
       <w:r>
         <w:t xml:space="preserve"> utilise </w:t>
@@ -1810,7 +2061,15 @@
     </w:p>
     <w:p>
       <w:r>
-        <w:t xml:space="preserve">Voici la première qui permet de récupérer les données de la BDD et de les affichés dans le pdf. </w:t>
+        <w:t xml:space="preserve">Voici la première qui permet de récupérer les données de la BDD et de les affichés dans le </w:t>
+      </w:r>
+      <w:proofErr w:type="spellStart"/>
+      <w:r>
+        <w:t>pdf</w:t>
+      </w:r>
+      <w:proofErr w:type="spellEnd"/>
+      <w:r>
+        <w:t xml:space="preserve">. </w:t>
       </w:r>
     </w:p>
     <w:p>
@@ -1943,22 +2202,54 @@
         <w:t xml:space="preserve">on déclare </w:t>
       </w:r>
       <w:r>
-        <w:t xml:space="preserve">la fonction Header() qui sera l’entête du PDF ensuite on </w:t>
+        <w:t xml:space="preserve">la fonction </w:t>
+      </w:r>
+      <w:proofErr w:type="gramStart"/>
+      <w:r>
+        <w:t>Header(</w:t>
+      </w:r>
+      <w:proofErr w:type="gramEnd"/>
+      <w:r>
+        <w:t xml:space="preserve">) qui sera l’entête du PDF ensuite on </w:t>
       </w:r>
       <w:r>
         <w:t>déclare</w:t>
       </w:r>
       <w:r>
-        <w:t xml:space="preserve"> la fonction Footer() qui sera le pied de page du PDF.</w:t>
-      </w:r>
-    </w:p>
-    <w:p>
-      <w:r>
-        <w:t>Ensuite nous avons les fonction Table et viewTable qui permette la création d’un tableau avec les données de la b</w:t>
+        <w:t xml:space="preserve"> la fonction </w:t>
+      </w:r>
+      <w:proofErr w:type="spellStart"/>
+      <w:r>
+        <w:t>Footer</w:t>
+      </w:r>
+      <w:proofErr w:type="spellEnd"/>
+      <w:r>
+        <w:t>() qui sera le pied de page du PDF.</w:t>
+      </w:r>
+    </w:p>
+    <w:p>
+      <w:r>
+        <w:t xml:space="preserve">Ensuite nous avons les fonction Table et </w:t>
+      </w:r>
+      <w:proofErr w:type="spellStart"/>
+      <w:r>
+        <w:t>viewTable</w:t>
+      </w:r>
+      <w:proofErr w:type="spellEnd"/>
+      <w:r>
+        <w:t xml:space="preserve"> qui permette la création d’un tableau avec les données de la b</w:t>
       </w:r>
       <w:r>
         <w:tab/>
-        <w:t xml:space="preserve">ase de données, comme on peut le dans viewTable on utilise une structure Itérative avec for qui permet </w:t>
+        <w:t xml:space="preserve">ase de données, comme on peut le dans </w:t>
+      </w:r>
+      <w:proofErr w:type="spellStart"/>
+      <w:r>
+        <w:t>viewTable</w:t>
+      </w:r>
+      <w:proofErr w:type="spellEnd"/>
+      <w:r>
+        <w:t xml:space="preserve"> on utilise une structure Itérative avec for qui permet </w:t>
       </w:r>
       <w:r>
         <w:t>d’afficher</w:t>
@@ -2086,7 +2377,15 @@
     </w:p>
     <w:p>
       <w:r>
-        <w:t>Le second screen nous montre les fonction permettant l’ajout d’utilisateurs.</w:t>
+        <w:t xml:space="preserve">Le second screen nous montre </w:t>
+      </w:r>
+      <w:proofErr w:type="gramStart"/>
+      <w:r>
+        <w:t>les fonction</w:t>
+      </w:r>
+      <w:proofErr w:type="gramEnd"/>
+      <w:r>
+        <w:t xml:space="preserve"> permettant l’ajout d’utilisateurs.</w:t>
       </w:r>
     </w:p>
     <w:p>
@@ -2103,7 +2402,7 @@
           <w:u w:val="single"/>
         </w:rPr>
       </w:pPr>
-      <w:bookmarkStart w:id="3" w:name="_Toc42778787"/>
+      <w:bookmarkStart w:id="3" w:name="_Toc64554677"/>
       <w:r>
         <w:rPr>
           <w:b/>
@@ -2164,8 +2463,18 @@
     </w:p>
     <w:p>
       <w:r>
-        <w:t>Voici AddEtablissemment  :</w:t>
-      </w:r>
+        <w:t xml:space="preserve">Voici </w:t>
+      </w:r>
+      <w:proofErr w:type="spellStart"/>
+      <w:proofErr w:type="gramStart"/>
+      <w:r>
+        <w:t>AddEtablissemment</w:t>
+      </w:r>
+      <w:proofErr w:type="spellEnd"/>
+      <w:r>
+        <w:t xml:space="preserve">  :</w:t>
+      </w:r>
+      <w:proofErr w:type="gramEnd"/>
     </w:p>
     <w:p>
       <w:r>
@@ -2214,7 +2523,15 @@
     </w:p>
     <w:p>
       <w:r>
-        <w:t>Voici insertEtablissement :</w:t>
+        <w:t xml:space="preserve">Voici </w:t>
+      </w:r>
+      <w:proofErr w:type="spellStart"/>
+      <w:r>
+        <w:t>insertEtablissement</w:t>
+      </w:r>
+      <w:proofErr w:type="spellEnd"/>
+      <w:r>
+        <w:t> :</w:t>
       </w:r>
     </w:p>
     <w:p>
@@ -2267,8 +2584,13 @@
     <w:p/>
     <w:p>
       <w:r>
-        <w:t>Voici modifEtablissement</w:t>
-      </w:r>
+        <w:t xml:space="preserve">Voici </w:t>
+      </w:r>
+      <w:proofErr w:type="spellStart"/>
+      <w:r>
+        <w:t>modifEtablissement</w:t>
+      </w:r>
+      <w:proofErr w:type="spellEnd"/>
       <w:r>
         <w:t xml:space="preserve"> </w:t>
       </w:r>
@@ -2320,11 +2642,18 @@
     </w:p>
     <w:p>
       <w:r>
-        <w:t>Voici updateEtablissement</w:t>
-      </w:r>
+        <w:t xml:space="preserve">Voici </w:t>
+      </w:r>
+      <w:proofErr w:type="spellStart"/>
+      <w:proofErr w:type="gramStart"/>
+      <w:r>
+        <w:t>updateEtablissement</w:t>
+      </w:r>
+      <w:proofErr w:type="spellEnd"/>
       <w:r>
         <w:t>:</w:t>
       </w:r>
+      <w:proofErr w:type="gramEnd"/>
     </w:p>
     <w:p>
       <w:r>
@@ -2378,8 +2707,18 @@
     <w:p/>
     <w:p>
       <w:r>
-        <w:t>Voici delEtablissement:</w:t>
-      </w:r>
+        <w:t xml:space="preserve">Voici </w:t>
+      </w:r>
+      <w:proofErr w:type="spellStart"/>
+      <w:proofErr w:type="gramStart"/>
+      <w:r>
+        <w:t>delEtablissement</w:t>
+      </w:r>
+      <w:proofErr w:type="spellEnd"/>
+      <w:r>
+        <w:t>:</w:t>
+      </w:r>
+      <w:proofErr w:type="gramEnd"/>
     </w:p>
     <w:p>
       <w:r>
@@ -2624,7 +2963,7 @@
           <w:u w:val="single"/>
         </w:rPr>
       </w:pPr>
-      <w:bookmarkStart w:id="4" w:name="_Toc42778788"/>
+      <w:bookmarkStart w:id="4" w:name="_Toc64554678"/>
       <w:r>
         <w:rPr>
           <w:b/>
@@ -2646,8 +2985,18 @@
     </w:p>
     <w:p>
       <w:r>
-        <w:t>Voici vueListeEtablissement:</w:t>
-      </w:r>
+        <w:t xml:space="preserve">Voici </w:t>
+      </w:r>
+      <w:proofErr w:type="spellStart"/>
+      <w:proofErr w:type="gramStart"/>
+      <w:r>
+        <w:t>vueListeEtablissement</w:t>
+      </w:r>
+      <w:proofErr w:type="spellEnd"/>
+      <w:r>
+        <w:t>:</w:t>
+      </w:r>
+      <w:proofErr w:type="gramEnd"/>
     </w:p>
     <w:p>
       <w:r>
@@ -2694,8 +3043,13 @@
     <w:p/>
     <w:p>
       <w:r>
-        <w:t>Voici le formulaire de modification:</w:t>
-      </w:r>
+        <w:t xml:space="preserve">Voici le formulaire de </w:t>
+      </w:r>
+      <w:proofErr w:type="gramStart"/>
+      <w:r>
+        <w:t>modification:</w:t>
+      </w:r>
+      <w:proofErr w:type="gramEnd"/>
     </w:p>
     <w:p>
       <w:r>
@@ -2792,12 +3146,28 @@
         <w:t>Toutes les autres vues sont similaires</w:t>
       </w:r>
       <w:r>
-        <w:t xml:space="preserve"> sauf pour les pdf et la vue du profil.</w:t>
-      </w:r>
-    </w:p>
-    <w:p>
-      <w:r>
-        <w:t>Voici pour vueProfil.php :</w:t>
+        <w:t xml:space="preserve"> sauf pour les </w:t>
+      </w:r>
+      <w:proofErr w:type="spellStart"/>
+      <w:r>
+        <w:t>pdf</w:t>
+      </w:r>
+      <w:proofErr w:type="spellEnd"/>
+      <w:r>
+        <w:t xml:space="preserve"> et la vue du profil.</w:t>
+      </w:r>
+    </w:p>
+    <w:p>
+      <w:r>
+        <w:t xml:space="preserve">Voici pour </w:t>
+      </w:r>
+      <w:proofErr w:type="spellStart"/>
+      <w:r>
+        <w:t>vueProfil.php</w:t>
+      </w:r>
+      <w:proofErr w:type="spellEnd"/>
+      <w:r>
+        <w:t> :</w:t>
       </w:r>
     </w:p>
     <w:p>
@@ -2920,36 +3290,106 @@
     </w:p>
     <w:p>
       <w:r>
-        <w:t>« $pdf = new PDF(); » est l’instanci</w:t>
-      </w:r>
-      <w:r>
-        <w:t>ement de la classe dérive de FPDF</w:t>
-      </w:r>
-    </w:p>
-    <w:p>
-      <w:r>
-        <w:t>AliasNbPages est une fonction qui permettra d’afficher le nombre de page dans le footer.</w:t>
-      </w:r>
-    </w:p>
-    <w:p>
-      <w:r>
-        <w:t>utf8_decode sert à affiché les accent des mots sans les remplacé par d’autres caractère spéciaux.</w:t>
-      </w:r>
-    </w:p>
-    <w:p>
-      <w:r>
-        <w:t>setFront permet de définir la police telle que   « </w:t>
-      </w:r>
-      <w:r>
-        <w:t>$pdf-&gt;SetFont('Arial','BU',10);</w:t>
+        <w:t>« $</w:t>
+      </w:r>
+      <w:proofErr w:type="spellStart"/>
+      <w:r>
+        <w:t>pdf</w:t>
+      </w:r>
+      <w:proofErr w:type="spellEnd"/>
+      <w:r>
+        <w:t xml:space="preserve"> = new </w:t>
+      </w:r>
+      <w:proofErr w:type="gramStart"/>
+      <w:r>
+        <w:t>PDF(</w:t>
+      </w:r>
+      <w:proofErr w:type="gramEnd"/>
+      <w:r>
+        <w:t>); » est l’</w:t>
+      </w:r>
+      <w:proofErr w:type="spellStart"/>
+      <w:r>
+        <w:t>instanci</w:t>
+      </w:r>
+      <w:r>
+        <w:t>ement</w:t>
+      </w:r>
+      <w:proofErr w:type="spellEnd"/>
+      <w:r>
+        <w:t xml:space="preserve"> de la classe dérive de FPDF</w:t>
+      </w:r>
+    </w:p>
+    <w:p>
+      <w:proofErr w:type="spellStart"/>
+      <w:r>
+        <w:t>AliasNbPages</w:t>
+      </w:r>
+      <w:proofErr w:type="spellEnd"/>
+      <w:r>
+        <w:t xml:space="preserve"> est une fonction qui permettra d’afficher le nombre de page dans le </w:t>
+      </w:r>
+      <w:proofErr w:type="spellStart"/>
+      <w:r>
+        <w:t>footer</w:t>
+      </w:r>
+      <w:proofErr w:type="spellEnd"/>
+      <w:r>
+        <w:t>.</w:t>
+      </w:r>
+    </w:p>
+    <w:p>
+      <w:proofErr w:type="gramStart"/>
+      <w:r>
+        <w:t>utf</w:t>
+      </w:r>
+      <w:proofErr w:type="gramEnd"/>
+      <w:r>
+        <w:t>8_decode sert à affiché les accent des mots sans les remplacé par d’autres caractère spéciaux.</w:t>
+      </w:r>
+    </w:p>
+    <w:p>
+      <w:proofErr w:type="spellStart"/>
+      <w:proofErr w:type="gramStart"/>
+      <w:r>
+        <w:t>setFront</w:t>
+      </w:r>
+      <w:proofErr w:type="spellEnd"/>
+      <w:proofErr w:type="gramEnd"/>
+      <w:r>
+        <w:t xml:space="preserve"> permet de définir la police telle que   « </w:t>
+      </w:r>
+      <w:r>
+        <w:t>$</w:t>
+      </w:r>
+      <w:proofErr w:type="spellStart"/>
+      <w:r>
+        <w:t>pdf</w:t>
+      </w:r>
+      <w:proofErr w:type="spellEnd"/>
+      <w:r>
+        <w:t>-&gt;</w:t>
+      </w:r>
+      <w:proofErr w:type="spellStart"/>
+      <w:r>
+        <w:t>SetFont</w:t>
+      </w:r>
+      <w:proofErr w:type="spellEnd"/>
+      <w:r>
+        <w:t>('Arial','BU',10);</w:t>
       </w:r>
       <w:r>
         <w:t> » veut dire que la police sera Arial, de type en gras et souligné en taille 10.</w:t>
       </w:r>
     </w:p>
     <w:p>
-      <w:r>
-        <w:t>MultiCell permet de crée plusieurs cellules d’écriture qui s’adapteront à la taille de la page.</w:t>
+      <w:proofErr w:type="spellStart"/>
+      <w:r>
+        <w:t>MultiCell</w:t>
+      </w:r>
+      <w:proofErr w:type="spellEnd"/>
+      <w:r>
+        <w:t xml:space="preserve"> permet de crée plusieurs cellules d’écriture qui s’adapteront à la taille de la page.</w:t>
       </w:r>
     </w:p>
     <w:p>
@@ -2961,7 +3401,7 @@
       <w:pPr>
         <w:pStyle w:val="Titre1"/>
       </w:pPr>
-      <w:bookmarkStart w:id="5" w:name="_Toc42778789"/>
+      <w:bookmarkStart w:id="5" w:name="_Toc64554679"/>
       <w:r>
         <w:rPr>
           <w:b/>
@@ -3009,7 +3449,7 @@
           <w:u w:val="single"/>
         </w:rPr>
       </w:pPr>
-      <w:bookmarkStart w:id="6" w:name="_Toc42778791"/>
+      <w:bookmarkStart w:id="6" w:name="_Toc64554680"/>
       <w:r>
         <w:rPr>
           <w:b/>
@@ -3133,6 +3573,7 @@
           <w:u w:val="single"/>
         </w:rPr>
       </w:pPr>
+      <w:bookmarkStart w:id="7" w:name="_Toc64554681"/>
       <w:r>
         <w:rPr>
           <w:b/>
@@ -3150,6 +3591,7 @@
         </w:rPr>
         <w:t> :</w:t>
       </w:r>
+      <w:bookmarkEnd w:id="7"/>
     </w:p>
     <w:p>
       <w:pPr>
@@ -3162,19 +3604,72 @@
     </w:p>
     <w:p>
       <w:r>
-        <w:t>Si l’application web vient à être exporté dans d’autres établissement, il conviendra de changer le logo depuis le dossiers image en donnant exactement le même nom et la même extension à l’image, ensuite pour la création de compte, vous devrait vous connecter avec le compte admin par défaut, ensuite crée votre établissement, aller voir l’id de votre établissement dans la bdd et ensuite changer dans la fonction « </w:t>
-      </w:r>
-      <w:r>
-        <w:t>getAddTravailler($TRA_ENS)</w:t>
+        <w:t xml:space="preserve">Si l’application web vient à être exporté dans d’autres établissement, il conviendra de changer le logo depuis le dossiers image en donnant exactement le même nom et la même extension à l’image, ensuite pour la création de compte, vous devrait vous connecter avec le compte admin par défaut, ensuite crée votre établissement, aller voir </w:t>
+      </w:r>
+      <w:proofErr w:type="spellStart"/>
+      <w:r>
+        <w:t>l’id</w:t>
+      </w:r>
+      <w:proofErr w:type="spellEnd"/>
+      <w:r>
+        <w:t xml:space="preserve"> de votre établissement dans la </w:t>
+      </w:r>
+      <w:proofErr w:type="spellStart"/>
+      <w:r>
+        <w:t>bdd</w:t>
+      </w:r>
+      <w:proofErr w:type="spellEnd"/>
+      <w:r>
+        <w:t xml:space="preserve"> et ensuite changer dans la fonction « </w:t>
+      </w:r>
+      <w:proofErr w:type="spellStart"/>
+      <w:r>
+        <w:t>getAddTravailler</w:t>
+      </w:r>
+      <w:proofErr w:type="spellEnd"/>
+      <w:r>
+        <w:t>($TRA_ENS)</w:t>
       </w:r>
       <w:r>
         <w:t> » la ligne « </w:t>
       </w:r>
       <w:r>
-        <w:t>$req-&gt;bindValue(':uti_eta', 8, PDO::PARAM_INT);</w:t>
-      </w:r>
-      <w:r>
-        <w:t> » remplacer le 8 par l’id de votre établissement.</w:t>
+        <w:t>$</w:t>
+      </w:r>
+      <w:proofErr w:type="spellStart"/>
+      <w:r>
+        <w:t>req</w:t>
+      </w:r>
+      <w:proofErr w:type="spellEnd"/>
+      <w:r>
+        <w:t>-&gt;</w:t>
+      </w:r>
+      <w:proofErr w:type="spellStart"/>
+      <w:r>
+        <w:t>bindValue</w:t>
+      </w:r>
+      <w:proofErr w:type="spellEnd"/>
+      <w:r>
+        <w:t>(':</w:t>
+      </w:r>
+      <w:proofErr w:type="spellStart"/>
+      <w:r>
+        <w:t>uti_eta</w:t>
+      </w:r>
+      <w:proofErr w:type="spellEnd"/>
+      <w:r>
+        <w:t>', 8, PDO::PARAM_INT);</w:t>
+      </w:r>
+      <w:r>
+        <w:t xml:space="preserve"> » remplacer le 8 par </w:t>
+      </w:r>
+      <w:proofErr w:type="spellStart"/>
+      <w:r>
+        <w:t>l’id</w:t>
+      </w:r>
+      <w:proofErr w:type="spellEnd"/>
+      <w:r>
+        <w:t xml:space="preserve"> de votre établissement.</w:t>
       </w:r>
     </w:p>
     <w:sectPr>
@@ -3847,6 +4342,7 @@
     <w:rsid w:val="00702BDB"/>
     <w:rsid w:val="007276BD"/>
     <w:rsid w:val="007A417B"/>
+    <w:rsid w:val="009167A1"/>
     <w:rsid w:val="009E6946"/>
     <w:rsid w:val="00AC344C"/>
     <w:rsid w:val="00B54B03"/>

</xml_diff>

<commit_message>
creation du super utilisateur + ajout de la liste des creneau en tant qu'admin et super admin + ajout fonctionnalite d'ajout
</commit_message>
<xml_diff>
--- a/livrable_technique.docx
+++ b/livrable_technique.docx
@@ -352,49 +352,13 @@
                                       <w:rPr>
                                         <w:color w:val="4472C4" w:themeColor="accent1"/>
                                       </w:rPr>
-                                      <w:t xml:space="preserve">Valentine </w:t>
+                                      <w:t>Valentine Duprez – Quentin Chéruel</w:t>
                                     </w:r>
-                                    <w:proofErr w:type="spellStart"/>
                                     <w:r>
                                       <w:rPr>
                                         <w:color w:val="4472C4" w:themeColor="accent1"/>
                                       </w:rPr>
-                                      <w:t>Duprez</w:t>
-                                    </w:r>
-                                    <w:proofErr w:type="spellEnd"/>
-                                    <w:r>
-                                      <w:rPr>
-                                        <w:color w:val="4472C4" w:themeColor="accent1"/>
-                                      </w:rPr>
-                                      <w:t xml:space="preserve"> – Quentin </w:t>
-                                    </w:r>
-                                    <w:proofErr w:type="spellStart"/>
-                                    <w:r>
-                                      <w:rPr>
-                                        <w:color w:val="4472C4" w:themeColor="accent1"/>
-                                      </w:rPr>
-                                      <w:t>Chéruel</w:t>
-                                    </w:r>
-                                    <w:proofErr w:type="spellEnd"/>
-                                    <w:r>
-                                      <w:rPr>
-                                        <w:color w:val="4472C4" w:themeColor="accent1"/>
-                                      </w:rPr>
-                                      <w:t xml:space="preserve"> – Romain </w:t>
-                                    </w:r>
-                                    <w:proofErr w:type="spellStart"/>
-                                    <w:r>
-                                      <w:rPr>
-                                        <w:color w:val="4472C4" w:themeColor="accent1"/>
-                                      </w:rPr>
-                                      <w:t>Provoste</w:t>
-                                    </w:r>
-                                    <w:proofErr w:type="spellEnd"/>
-                                    <w:r>
-                                      <w:rPr>
-                                        <w:color w:val="4472C4" w:themeColor="accent1"/>
-                                      </w:rPr>
-                                      <w:t xml:space="preserve"> </w:t>
+                                      <w:t xml:space="preserve"> – Romain Provoste </w:t>
                                     </w:r>
                                   </w:sdtContent>
                                 </w:sdt>
@@ -497,49 +461,13 @@
                                 <w:rPr>
                                   <w:color w:val="4472C4" w:themeColor="accent1"/>
                                 </w:rPr>
-                                <w:t xml:space="preserve">Valentine </w:t>
+                                <w:t>Valentine Duprez – Quentin Chéruel</w:t>
                               </w:r>
-                              <w:proofErr w:type="spellStart"/>
                               <w:r>
                                 <w:rPr>
                                   <w:color w:val="4472C4" w:themeColor="accent1"/>
                                 </w:rPr>
-                                <w:t>Duprez</w:t>
-                              </w:r>
-                              <w:proofErr w:type="spellEnd"/>
-                              <w:r>
-                                <w:rPr>
-                                  <w:color w:val="4472C4" w:themeColor="accent1"/>
-                                </w:rPr>
-                                <w:t xml:space="preserve"> – Quentin </w:t>
-                              </w:r>
-                              <w:proofErr w:type="spellStart"/>
-                              <w:r>
-                                <w:rPr>
-                                  <w:color w:val="4472C4" w:themeColor="accent1"/>
-                                </w:rPr>
-                                <w:t>Chéruel</w:t>
-                              </w:r>
-                              <w:proofErr w:type="spellEnd"/>
-                              <w:r>
-                                <w:rPr>
-                                  <w:color w:val="4472C4" w:themeColor="accent1"/>
-                                </w:rPr>
-                                <w:t xml:space="preserve"> – Romain </w:t>
-                              </w:r>
-                              <w:proofErr w:type="spellStart"/>
-                              <w:r>
-                                <w:rPr>
-                                  <w:color w:val="4472C4" w:themeColor="accent1"/>
-                                </w:rPr>
-                                <w:t>Provoste</w:t>
-                              </w:r>
-                              <w:proofErr w:type="spellEnd"/>
-                              <w:r>
-                                <w:rPr>
-                                  <w:color w:val="4472C4" w:themeColor="accent1"/>
-                                </w:rPr>
-                                <w:t xml:space="preserve"> </w:t>
+                                <w:t xml:space="preserve"> – Romain Provoste </w:t>
                               </w:r>
                             </w:sdtContent>
                           </w:sdt>
@@ -3416,26 +3344,24 @@
     <w:p/>
     <w:p>
       <w:r>
-        <w:t xml:space="preserve">Lors de la création d’un compte enseignant le mot de passe sera la date de naissance de l’enseignant version américaine avec des tirets, exemple : </w:t>
-      </w:r>
-    </w:p>
-    <w:p>
-      <w:r>
-        <w:t xml:space="preserve">Identifiant : </w:t>
-      </w:r>
-      <w:hyperlink r:id="rId32" w:history="1">
-        <w:r>
-          <w:rPr>
-            <w:rStyle w:val="Lienhypertexte"/>
-          </w:rPr>
-          <w:t>test@enseignant.fr</w:t>
-        </w:r>
-      </w:hyperlink>
-    </w:p>
-    <w:p>
-      <w:r>
-        <w:t>Mot de passe : 2000-12-21</w:t>
-      </w:r>
+        <w:t xml:space="preserve">Lors de la création d’un compte enseignant le mot de passe sera </w:t>
+      </w:r>
+      <w:r>
+        <w:t>par défaut</w:t>
+      </w:r>
+      <w:r>
+        <w:t> :</w:t>
+      </w:r>
+      <w:r>
+        <w:t xml:space="preserve"> </w:t>
+      </w:r>
+      <w:proofErr w:type="spellStart"/>
+      <w:r>
+        <w:t>abcd</w:t>
+      </w:r>
+      <w:proofErr w:type="spellEnd"/>
+    </w:p>
+    <w:p>
       <w:r>
         <w:br w:type="page"/>
       </w:r>
@@ -3488,7 +3414,7 @@
                     <pic:cNvPicPr/>
                   </pic:nvPicPr>
                   <pic:blipFill>
-                    <a:blip r:embed="rId33"/>
+                    <a:blip r:embed="rId32"/>
                     <a:stretch>
                       <a:fillRect/>
                     </a:stretch>
@@ -3535,7 +3461,7 @@
                     <pic:cNvPicPr/>
                   </pic:nvPicPr>
                   <pic:blipFill>
-                    <a:blip r:embed="rId34"/>
+                    <a:blip r:embed="rId33"/>
                     <a:stretch>
                       <a:fillRect/>
                     </a:stretch>
@@ -4338,6 +4264,7 @@
     <w:rsidRoot w:val="005D7F81"/>
     <w:rsid w:val="001E676E"/>
     <w:rsid w:val="005D7F81"/>
+    <w:rsid w:val="0066252E"/>
     <w:rsid w:val="006C2B99"/>
     <w:rsid w:val="00702BDB"/>
     <w:rsid w:val="007276BD"/>

</xml_diff>

<commit_message>
Réparation + amelioration de certaine pages
</commit_message>
<xml_diff>
--- a/livrable_technique.docx
+++ b/livrable_technique.docx
@@ -352,49 +352,13 @@
                                       <w:rPr>
                                         <w:color w:val="4472C4" w:themeColor="accent1"/>
                                       </w:rPr>
-                                      <w:t xml:space="preserve">Valentine </w:t>
+                                      <w:t>Valentine Duprez – Quentin Chéruel</w:t>
                                     </w:r>
-                                    <w:proofErr w:type="spellStart"/>
                                     <w:r>
                                       <w:rPr>
                                         <w:color w:val="4472C4" w:themeColor="accent1"/>
                                       </w:rPr>
-                                      <w:t>Duprez</w:t>
-                                    </w:r>
-                                    <w:proofErr w:type="spellEnd"/>
-                                    <w:r>
-                                      <w:rPr>
-                                        <w:color w:val="4472C4" w:themeColor="accent1"/>
-                                      </w:rPr>
-                                      <w:t xml:space="preserve"> – Quentin </w:t>
-                                    </w:r>
-                                    <w:proofErr w:type="spellStart"/>
-                                    <w:r>
-                                      <w:rPr>
-                                        <w:color w:val="4472C4" w:themeColor="accent1"/>
-                                      </w:rPr>
-                                      <w:t>Chéruel</w:t>
-                                    </w:r>
-                                    <w:proofErr w:type="spellEnd"/>
-                                    <w:r>
-                                      <w:rPr>
-                                        <w:color w:val="4472C4" w:themeColor="accent1"/>
-                                      </w:rPr>
-                                      <w:t xml:space="preserve"> – Romain </w:t>
-                                    </w:r>
-                                    <w:proofErr w:type="spellStart"/>
-                                    <w:r>
-                                      <w:rPr>
-                                        <w:color w:val="4472C4" w:themeColor="accent1"/>
-                                      </w:rPr>
-                                      <w:t>Provoste</w:t>
-                                    </w:r>
-                                    <w:proofErr w:type="spellEnd"/>
-                                    <w:r>
-                                      <w:rPr>
-                                        <w:color w:val="4472C4" w:themeColor="accent1"/>
-                                      </w:rPr>
-                                      <w:t xml:space="preserve"> </w:t>
+                                      <w:t xml:space="preserve"> – Romain Provoste </w:t>
                                     </w:r>
                                   </w:sdtContent>
                                 </w:sdt>
@@ -497,49 +461,13 @@
                                 <w:rPr>
                                   <w:color w:val="4472C4" w:themeColor="accent1"/>
                                 </w:rPr>
-                                <w:t xml:space="preserve">Valentine </w:t>
+                                <w:t>Valentine Duprez – Quentin Chéruel</w:t>
                               </w:r>
-                              <w:proofErr w:type="spellStart"/>
                               <w:r>
                                 <w:rPr>
                                   <w:color w:val="4472C4" w:themeColor="accent1"/>
                                 </w:rPr>
-                                <w:t>Duprez</w:t>
-                              </w:r>
-                              <w:proofErr w:type="spellEnd"/>
-                              <w:r>
-                                <w:rPr>
-                                  <w:color w:val="4472C4" w:themeColor="accent1"/>
-                                </w:rPr>
-                                <w:t xml:space="preserve"> – Quentin </w:t>
-                              </w:r>
-                              <w:proofErr w:type="spellStart"/>
-                              <w:r>
-                                <w:rPr>
-                                  <w:color w:val="4472C4" w:themeColor="accent1"/>
-                                </w:rPr>
-                                <w:t>Chéruel</w:t>
-                              </w:r>
-                              <w:proofErr w:type="spellEnd"/>
-                              <w:r>
-                                <w:rPr>
-                                  <w:color w:val="4472C4" w:themeColor="accent1"/>
-                                </w:rPr>
-                                <w:t xml:space="preserve"> – Romain </w:t>
-                              </w:r>
-                              <w:proofErr w:type="spellStart"/>
-                              <w:r>
-                                <w:rPr>
-                                  <w:color w:val="4472C4" w:themeColor="accent1"/>
-                                </w:rPr>
-                                <w:t>Provoste</w:t>
-                              </w:r>
-                              <w:proofErr w:type="spellEnd"/>
-                              <w:r>
-                                <w:rPr>
-                                  <w:color w:val="4472C4" w:themeColor="accent1"/>
-                                </w:rPr>
-                                <w:t xml:space="preserve"> </w:t>
+                                <w:t xml:space="preserve"> – Romain Provoste </w:t>
                               </w:r>
                             </w:sdtContent>
                           </w:sdt>
@@ -3416,26 +3344,24 @@
     <w:p/>
     <w:p>
       <w:r>
-        <w:t xml:space="preserve">Lors de la création d’un compte enseignant le mot de passe sera la date de naissance de l’enseignant version américaine avec des tirets, exemple : </w:t>
-      </w:r>
-    </w:p>
-    <w:p>
-      <w:r>
-        <w:t xml:space="preserve">Identifiant : </w:t>
-      </w:r>
-      <w:hyperlink r:id="rId32" w:history="1">
-        <w:r>
-          <w:rPr>
-            <w:rStyle w:val="Lienhypertexte"/>
-          </w:rPr>
-          <w:t>test@enseignant.fr</w:t>
-        </w:r>
-      </w:hyperlink>
-    </w:p>
-    <w:p>
-      <w:r>
-        <w:t>Mot de passe : 2000-12-21</w:t>
-      </w:r>
+        <w:t xml:space="preserve">Lors de la création d’un compte enseignant le mot de passe sera </w:t>
+      </w:r>
+      <w:r>
+        <w:t>par défaut</w:t>
+      </w:r>
+      <w:r>
+        <w:t> :</w:t>
+      </w:r>
+      <w:r>
+        <w:t xml:space="preserve"> </w:t>
+      </w:r>
+      <w:proofErr w:type="spellStart"/>
+      <w:r>
+        <w:t>abcd</w:t>
+      </w:r>
+      <w:proofErr w:type="spellEnd"/>
+    </w:p>
+    <w:p>
       <w:r>
         <w:br w:type="page"/>
       </w:r>
@@ -3488,7 +3414,7 @@
                     <pic:cNvPicPr/>
                   </pic:nvPicPr>
                   <pic:blipFill>
-                    <a:blip r:embed="rId33"/>
+                    <a:blip r:embed="rId32"/>
                     <a:stretch>
                       <a:fillRect/>
                     </a:stretch>
@@ -3535,7 +3461,7 @@
                     <pic:cNvPicPr/>
                   </pic:nvPicPr>
                   <pic:blipFill>
-                    <a:blip r:embed="rId34"/>
+                    <a:blip r:embed="rId33"/>
                     <a:stretch>
                       <a:fillRect/>
                     </a:stretch>
@@ -4338,6 +4264,7 @@
     <w:rsidRoot w:val="005D7F81"/>
     <w:rsid w:val="001E676E"/>
     <w:rsid w:val="005D7F81"/>
+    <w:rsid w:val="0066252E"/>
     <w:rsid w:val="006C2B99"/>
     <w:rsid w:val="00702BDB"/>
     <w:rsid w:val="007276BD"/>

</xml_diff>